<commit_message>
Finish the specific website section of 8-1
Only three pages left!
</commit_message>
<xml_diff>
--- a/Step8/8-1 - Social Media Guidelines.docx
+++ b/Step8/8-1 - Social Media Guidelines.docx
@@ -3431,16 +3431,7 @@
           <w:sz w:val="21"/>
           <w:szCs w:val="21"/>
         </w:rPr>
-        <w:t>»</w:t>
-      </w:r>
-      <w:r>
-        <w:rPr>
-          <w:rFonts w:ascii="MuseoSans-300" w:hAnsi="MuseoSans-300" w:cs="MuseoSans-300"/>
-          <w:color w:val="1A1A1A"/>
-          <w:sz w:val="21"/>
-          <w:szCs w:val="21"/>
-        </w:rPr>
-        <w:t xml:space="preserve"> Any suspected or confirmed cases of information spillage and/or disclosure of US Government Protected Information (USGPI) on a publicly accessible SNS shall be immediately reported to the Chief Security Officer.</w:t>
+        <w:t>» Any suspected or confirmed cases of information spillage and/or disclosure of US Government Protected Information (USGPI) on a publicly accessible SNS shall be immediately reported to the Chief Security Officer.</w:t>
       </w:r>
     </w:p>
     <w:p>
@@ -3472,16 +3463,7 @@
           <w:sz w:val="21"/>
           <w:szCs w:val="21"/>
         </w:rPr>
-        <w:t>»</w:t>
-      </w:r>
-      <w:r>
-        <w:rPr>
-          <w:rFonts w:ascii="MuseoSans-300" w:hAnsi="MuseoSans-300" w:cs="MuseoSans-300"/>
-          <w:color w:val="1A1A1A"/>
-          <w:sz w:val="21"/>
-          <w:szCs w:val="21"/>
-        </w:rPr>
-        <w:t xml:space="preserve"> </w:t>
+        <w:t xml:space="preserve">» </w:t>
       </w:r>
       <w:r>
         <w:rPr>
@@ -3508,16 +3490,7 @@
           <w:sz w:val="21"/>
           <w:szCs w:val="21"/>
         </w:rPr>
-        <w:t xml:space="preserve"> personnel should </w:t>
-      </w:r>
-      <w:r>
-        <w:rPr>
-          <w:rFonts w:ascii="MuseoSans-300" w:hAnsi="MuseoSans-300" w:cs="MuseoSans-300"/>
-          <w:color w:val="1A1A1A"/>
-          <w:sz w:val="21"/>
-          <w:szCs w:val="21"/>
-        </w:rPr>
-        <w:t>remember</w:t>
+        <w:t xml:space="preserve"> personnel should remember</w:t>
       </w:r>
       <w:r>
         <w:rPr>
@@ -3972,16 +3945,7 @@
           <w:sz w:val="21"/>
           <w:szCs w:val="21"/>
         </w:rPr>
-        <w:t>»</w:t>
-      </w:r>
-      <w:r>
-        <w:rPr>
-          <w:rFonts w:ascii="MuseoSans-300" w:hAnsi="MuseoSans-300" w:cs="MuseoSans-300"/>
-          <w:color w:val="1A1A1A"/>
-          <w:sz w:val="21"/>
-          <w:szCs w:val="21"/>
-        </w:rPr>
-        <w:t xml:space="preserve"> FBI personnel should evaluate the user settings for their online profiles. It is critical to take advantage of SNS’ privacy settings. </w:t>
+        <w:t xml:space="preserve">» FBI personnel should evaluate the user settings for their online profiles. It is critical to take advantage of SNS’ privacy settings. </w:t>
       </w:r>
       <w:r>
         <w:rPr>
@@ -4022,16 +3986,7 @@
           <w:sz w:val="21"/>
           <w:szCs w:val="21"/>
         </w:rPr>
-        <w:t>»</w:t>
-      </w:r>
-      <w:r>
-        <w:rPr>
-          <w:rFonts w:ascii="MuseoSans-300" w:hAnsi="MuseoSans-300" w:cs="MuseoSans-300"/>
-          <w:color w:val="1A1A1A"/>
-          <w:sz w:val="21"/>
-          <w:szCs w:val="21"/>
-        </w:rPr>
-        <w:t xml:space="preserve"> FBI personnel should protect their accounts by choosing strong passwords that cannot be easily guessed. A strong password is one that uses character classes: uppercase and lowercase letters, numbers, symbols, and/or special characters.</w:t>
+        <w:t>» FBI personnel should protect their accounts by choosing strong passwords that cannot be easily guessed. A strong password is one that uses character classes: uppercase and lowercase letters, numbers, symbols, and/or special characters.</w:t>
       </w:r>
     </w:p>
     <w:p>
@@ -4063,16 +4018,7 @@
           <w:sz w:val="21"/>
           <w:szCs w:val="21"/>
         </w:rPr>
-        <w:t>»</w:t>
-      </w:r>
-      <w:r>
-        <w:rPr>
-          <w:rFonts w:ascii="MuseoSans-300" w:hAnsi="MuseoSans-300" w:cs="MuseoSans-300"/>
-          <w:color w:val="1A1A1A"/>
-          <w:sz w:val="21"/>
-          <w:szCs w:val="21"/>
-        </w:rPr>
-        <w:t xml:space="preserve"> FBI personnel should verify the privacy policies on SNS. Some SNS may share information, such as email addresses or user preferences with other companies. This may lead to an increase in spam. FBI personnel should also review </w:t>
+        <w:t xml:space="preserve">» FBI personnel should verify the privacy policies on SNS. Some SNS may share information, such as email addresses or user preferences with other companies. This may lead to an increase in spam. FBI personnel should also review </w:t>
       </w:r>
       <w:r>
         <w:rPr>
@@ -4083,6 +4029,92 @@
           <w:u w:val="single"/>
         </w:rPr>
         <w:lastRenderedPageBreak/>
+        <mc:AlternateContent>
+          <mc:Choice Requires="wps">
+            <w:drawing>
+              <wp:anchor distT="0" distB="0" distL="114300" distR="114300" simplePos="0" relativeHeight="251673600" behindDoc="0" locked="0" layoutInCell="1" allowOverlap="1" wp14:anchorId="11AA7B77" wp14:editId="6B680DA8">
+                <wp:simplePos x="0" y="0"/>
+                <wp:positionH relativeFrom="column">
+                  <wp:posOffset>5709684</wp:posOffset>
+                </wp:positionH>
+                <wp:positionV relativeFrom="paragraph">
+                  <wp:posOffset>-688044</wp:posOffset>
+                </wp:positionV>
+                <wp:extent cx="1162050" cy="381000"/>
+                <wp:effectExtent l="0" t="0" r="19050" b="19050"/>
+                <wp:wrapNone/>
+                <wp:docPr id="10" name="Rectangle 10"/>
+                <wp:cNvGraphicFramePr/>
+                <a:graphic xmlns:a="http://schemas.openxmlformats.org/drawingml/2006/main">
+                  <a:graphicData uri="http://schemas.microsoft.com/office/word/2010/wordprocessingShape">
+                    <wps:wsp>
+                      <wps:cNvSpPr/>
+                      <wps:spPr>
+                        <a:xfrm>
+                          <a:off x="0" y="0"/>
+                          <a:ext cx="1162050" cy="381000"/>
+                        </a:xfrm>
+                        <a:prstGeom prst="rect">
+                          <a:avLst/>
+                        </a:prstGeom>
+                        <a:solidFill>
+                          <a:schemeClr val="bg1"/>
+                        </a:solidFill>
+                        <a:ln>
+                          <a:solidFill>
+                            <a:schemeClr val="bg1"/>
+                          </a:solidFill>
+                        </a:ln>
+                      </wps:spPr>
+                      <wps:style>
+                        <a:lnRef idx="2">
+                          <a:schemeClr val="accent1">
+                            <a:shade val="50000"/>
+                          </a:schemeClr>
+                        </a:lnRef>
+                        <a:fillRef idx="1">
+                          <a:schemeClr val="accent1"/>
+                        </a:fillRef>
+                        <a:effectRef idx="0">
+                          <a:schemeClr val="accent1"/>
+                        </a:effectRef>
+                        <a:fontRef idx="minor">
+                          <a:schemeClr val="lt1"/>
+                        </a:fontRef>
+                      </wps:style>
+                      <wps:bodyPr rot="0" spcFirstLastPara="0" vertOverflow="overflow" horzOverflow="overflow" vert="horz" wrap="square" lIns="91440" tIns="45720" rIns="91440" bIns="45720" numCol="1" spcCol="0" rtlCol="0" fromWordArt="0" anchor="ctr" anchorCtr="0" forceAA="0" compatLnSpc="1">
+                        <a:prstTxWarp prst="textNoShape">
+                          <a:avLst/>
+                        </a:prstTxWarp>
+                        <a:noAutofit/>
+                      </wps:bodyPr>
+                    </wps:wsp>
+                  </a:graphicData>
+                </a:graphic>
+                <wp14:sizeRelH relativeFrom="margin">
+                  <wp14:pctWidth>0</wp14:pctWidth>
+                </wp14:sizeRelH>
+                <wp14:sizeRelV relativeFrom="margin">
+                  <wp14:pctHeight>0</wp14:pctHeight>
+                </wp14:sizeRelV>
+              </wp:anchor>
+            </w:drawing>
+          </mc:Choice>
+          <mc:Fallback>
+            <w:pict>
+              <v:rect w14:anchorId="40FF7540" id="Rectangle 10" o:spid="_x0000_s1026" style="position:absolute;margin-left:449.6pt;margin-top:-54.2pt;width:91.5pt;height:30pt;z-index:251673600;visibility:visible;mso-wrap-style:square;mso-width-percent:0;mso-height-percent:0;mso-wrap-distance-left:9pt;mso-wrap-distance-top:0;mso-wrap-distance-right:9pt;mso-wrap-distance-bottom:0;mso-position-horizontal:absolute;mso-position-horizontal-relative:text;mso-position-vertical:absolute;mso-position-vertical-relative:text;mso-width-percent:0;mso-height-percent:0;mso-width-relative:margin;mso-height-relative:margin;v-text-anchor:middle" o:gfxdata="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" fillcolor="white [3212]" strokecolor="white [3212]" strokeweight="1pt"/>
+            </w:pict>
+          </mc:Fallback>
+        </mc:AlternateContent>
+      </w:r>
+      <w:r>
+        <w:rPr>
+          <w:rFonts w:ascii="MuseoSans-700" w:hAnsi="MuseoSans-700" w:cs="MuseoSans-700"/>
+          <w:b/>
+          <w:bCs/>
+          <w:noProof/>
+          <w:u w:val="single"/>
+        </w:rPr>
         <w:drawing>
           <wp:anchor distT="0" distB="0" distL="114300" distR="114300" simplePos="0" relativeHeight="251671552" behindDoc="0" locked="0" layoutInCell="1" allowOverlap="1" wp14:anchorId="0BF6461A" wp14:editId="51485F1F">
             <wp:simplePos x="0" y="0"/>
@@ -4191,16 +4223,7 @@
           <w:sz w:val="21"/>
           <w:szCs w:val="21"/>
         </w:rPr>
-        <w:t>»</w:t>
-      </w:r>
-      <w:r>
-        <w:rPr>
-          <w:rFonts w:ascii="MuseoSans-300" w:hAnsi="MuseoSans-300" w:cs="MuseoSans-300"/>
-          <w:color w:val="1A1A1A"/>
-          <w:sz w:val="21"/>
-          <w:szCs w:val="21"/>
-        </w:rPr>
-        <w:t xml:space="preserve"> </w:t>
+        <w:t xml:space="preserve">» </w:t>
       </w:r>
       <w:r>
         <w:rPr>
@@ -4241,16 +4264,7 @@
           <w:sz w:val="21"/>
           <w:szCs w:val="21"/>
         </w:rPr>
-        <w:t>»</w:t>
-      </w:r>
-      <w:r>
-        <w:rPr>
-          <w:rFonts w:ascii="MuseoSans-300" w:hAnsi="MuseoSans-300" w:cs="MuseoSans-300"/>
-          <w:color w:val="1A1A1A"/>
-          <w:sz w:val="21"/>
-          <w:szCs w:val="21"/>
-        </w:rPr>
-        <w:t xml:space="preserve"> Although most individuals accessing SNS do not pose a threat, there are malicious people being drawn to SNS due to the accessibility and amount of personal information that they make available. The more information that can be learned about an individual, the easier it become for a malicious person to exploit him/her. </w:t>
+        <w:t xml:space="preserve">» Although most individuals accessing SNS do not pose a threat, there are malicious people being drawn to SNS due to the accessibility and amount of personal information that they make available. The more information that can be learned about an individual, the easier it become for a malicious person to exploit him/her. </w:t>
       </w:r>
       <w:r>
         <w:rPr>
@@ -4291,16 +4305,7 @@
           <w:sz w:val="21"/>
           <w:szCs w:val="21"/>
         </w:rPr>
-        <w:t>»</w:t>
-      </w:r>
-      <w:r>
-        <w:rPr>
-          <w:rFonts w:ascii="MuseoSans-300" w:hAnsi="MuseoSans-300" w:cs="MuseoSans-300"/>
-          <w:color w:val="1A1A1A"/>
-          <w:sz w:val="21"/>
-          <w:szCs w:val="21"/>
-        </w:rPr>
-        <w:t xml:space="preserve"> Any information provided on an individual’s location, hobbies, interests, and/or friends can be used by a malicious person to impersonate a trusted friend and convince that individual to disclose other personal or financial data.</w:t>
+        <w:t>» Any information provided on an individual’s location, hobbies, interests, and/or friends can be used by a malicious person to impersonate a trusted friend and convince that individual to disclose other personal or financial data.</w:t>
       </w:r>
     </w:p>
     <w:p>
@@ -4332,16 +4337,7 @@
           <w:sz w:val="21"/>
           <w:szCs w:val="21"/>
         </w:rPr>
-        <w:t>»</w:t>
-      </w:r>
-      <w:r>
-        <w:rPr>
-          <w:rFonts w:ascii="MuseoSans-300" w:hAnsi="MuseoSans-300" w:cs="MuseoSans-300"/>
-          <w:color w:val="1A1A1A"/>
-          <w:sz w:val="21"/>
-          <w:szCs w:val="21"/>
-        </w:rPr>
-        <w:t xml:space="preserve"> Children are especial susceptible to the threats that SNS present. Although many sites have age restrictions, children may misrepresent their ages in order to join. Parents can ensure that their children become safe and responsible Internet users by being aware of their children’s habits and guiding them to a</w:t>
+        <w:t>» Children are especial susceptible to the threats that SNS present. Although many sites have age restrictions, children may misrepresent their ages in order to join. Parents can ensure that their children become safe and responsible Internet users by being aware of their children’s habits and guiding them to a</w:t>
       </w:r>
       <w:r>
         <w:rPr>
@@ -4382,16 +4378,7 @@
           <w:sz w:val="21"/>
           <w:szCs w:val="21"/>
         </w:rPr>
-        <w:t>»</w:t>
-      </w:r>
-      <w:r>
-        <w:rPr>
-          <w:rFonts w:ascii="MuseoSans-300" w:hAnsi="MuseoSans-300" w:cs="MuseoSans-300"/>
-          <w:color w:val="1A1A1A"/>
-          <w:sz w:val="21"/>
-          <w:szCs w:val="21"/>
-        </w:rPr>
-        <w:t xml:space="preserve"> Parents should talk to their children about not identifying a parent as an FBI employee on SNS.</w:t>
+        <w:t>» Parents should talk to their children about not identifying a parent as an FBI employee on SNS.</w:t>
       </w:r>
     </w:p>
     <w:p>
@@ -4423,7 +4410,52 @@
           <w:sz w:val="21"/>
           <w:szCs w:val="21"/>
         </w:rPr>
-        <w:t>»</w:t>
+        <w:t xml:space="preserve">» </w:t>
+      </w:r>
+      <w:r>
+        <w:rPr>
+          <w:rFonts w:ascii="MuseoSans-300" w:hAnsi="MuseoSans-300" w:cs="MuseoSans-300"/>
+          <w:color w:val="1A1A1A"/>
+          <w:sz w:val="21"/>
+          <w:szCs w:val="21"/>
+        </w:rPr>
+        <w:t>F</w:t>
+      </w:r>
+      <w:r>
+        <w:rPr>
+          <w:rFonts w:ascii="MuseoSans-300" w:hAnsi="MuseoSans-300" w:cs="MuseoSans-300"/>
+          <w:color w:val="1A1A1A"/>
+          <w:sz w:val="21"/>
+          <w:szCs w:val="21"/>
+        </w:rPr>
+        <w:t>BI</w:t>
+      </w:r>
+      <w:r>
+        <w:rPr>
+          <w:rFonts w:ascii="MuseoSans-300" w:hAnsi="MuseoSans-300" w:cs="MuseoSans-300"/>
+          <w:color w:val="1A1A1A"/>
+          <w:sz w:val="21"/>
+          <w:szCs w:val="21"/>
+        </w:rPr>
+        <w:t xml:space="preserve"> personnel</w:t>
+      </w:r>
+      <w:r>
+        <w:rPr>
+          <w:rFonts w:ascii="MuseoSans-300" w:hAnsi="MuseoSans-300" w:cs="MuseoSans-300"/>
+          <w:color w:val="1A1A1A"/>
+          <w:sz w:val="21"/>
+          <w:szCs w:val="21"/>
+        </w:rPr>
+        <w:t xml:space="preserve"> should not</w:t>
+      </w:r>
+      <w:r>
+        <w:rPr>
+          <w:rFonts w:ascii="MuseoSans-300" w:hAnsi="MuseoSans-300" w:cs="MuseoSans-300"/>
+          <w:color w:val="1A1A1A"/>
+          <w:sz w:val="21"/>
+          <w:szCs w:val="21"/>
+        </w:rPr>
+        <w:t xml:space="preserve"> post any</w:t>
       </w:r>
       <w:r>
         <w:rPr>
@@ -4441,43 +4473,25 @@
           <w:sz w:val="21"/>
           <w:szCs w:val="21"/>
         </w:rPr>
-        <w:t>F</w:t>
-      </w:r>
-      <w:r>
-        <w:rPr>
-          <w:rFonts w:ascii="MuseoSans-300" w:hAnsi="MuseoSans-300" w:cs="MuseoSans-300"/>
-          <w:color w:val="1A1A1A"/>
-          <w:sz w:val="21"/>
-          <w:szCs w:val="21"/>
-        </w:rPr>
-        <w:t>BI</w:t>
-      </w:r>
-      <w:r>
-        <w:rPr>
-          <w:rFonts w:ascii="MuseoSans-300" w:hAnsi="MuseoSans-300" w:cs="MuseoSans-300"/>
-          <w:color w:val="1A1A1A"/>
-          <w:sz w:val="21"/>
-          <w:szCs w:val="21"/>
-        </w:rPr>
-        <w:t xml:space="preserve"> personnel</w:t>
-      </w:r>
-      <w:r>
-        <w:rPr>
-          <w:rFonts w:ascii="MuseoSans-300" w:hAnsi="MuseoSans-300" w:cs="MuseoSans-300"/>
-          <w:color w:val="1A1A1A"/>
-          <w:sz w:val="21"/>
-          <w:szCs w:val="21"/>
-        </w:rPr>
-        <w:t xml:space="preserve"> should not</w:t>
-      </w:r>
-      <w:r>
-        <w:rPr>
-          <w:rFonts w:ascii="MuseoSans-300" w:hAnsi="MuseoSans-300" w:cs="MuseoSans-300"/>
-          <w:color w:val="1A1A1A"/>
-          <w:sz w:val="21"/>
-          <w:szCs w:val="21"/>
-        </w:rPr>
-        <w:t xml:space="preserve"> post any</w:t>
+        <w:t xml:space="preserve">information on SNS </w:t>
+      </w:r>
+      <w:r>
+        <w:rPr>
+          <w:rFonts w:ascii="MuseoSans-300" w:hAnsi="MuseoSans-300" w:cs="MuseoSans-300"/>
+          <w:color w:val="1A1A1A"/>
+          <w:sz w:val="21"/>
+          <w:szCs w:val="21"/>
+        </w:rPr>
+        <w:t>(</w:t>
+      </w:r>
+      <w:r>
+        <w:rPr>
+          <w:rFonts w:ascii="MuseoSans-300" w:hAnsi="MuseoSans-300" w:cs="MuseoSans-300"/>
+          <w:color w:val="1A1A1A"/>
+          <w:sz w:val="21"/>
+          <w:szCs w:val="21"/>
+        </w:rPr>
+        <w:t>including</w:t>
       </w:r>
       <w:r>
         <w:rPr>
@@ -4495,25 +4509,7 @@
           <w:sz w:val="21"/>
           <w:szCs w:val="21"/>
         </w:rPr>
-        <w:t xml:space="preserve">information on SNS </w:t>
-      </w:r>
-      <w:r>
-        <w:rPr>
-          <w:rFonts w:ascii="MuseoSans-300" w:hAnsi="MuseoSans-300" w:cs="MuseoSans-300"/>
-          <w:color w:val="1A1A1A"/>
-          <w:sz w:val="21"/>
-          <w:szCs w:val="21"/>
-        </w:rPr>
-        <w:t>(</w:t>
-      </w:r>
-      <w:r>
-        <w:rPr>
-          <w:rFonts w:ascii="MuseoSans-300" w:hAnsi="MuseoSans-300" w:cs="MuseoSans-300"/>
-          <w:color w:val="1A1A1A"/>
-          <w:sz w:val="21"/>
-          <w:szCs w:val="21"/>
-        </w:rPr>
-        <w:t>including</w:t>
+        <w:t>photography) that is not already</w:t>
       </w:r>
       <w:r>
         <w:rPr>
@@ -4531,16 +4527,79 @@
           <w:sz w:val="21"/>
           <w:szCs w:val="21"/>
         </w:rPr>
-        <w:t xml:space="preserve">photography) that is not </w:t>
-      </w:r>
-      <w:r>
-        <w:rPr>
-          <w:rFonts w:ascii="MuseoSans-300" w:hAnsi="MuseoSans-300" w:cs="MuseoSans-300"/>
-          <w:color w:val="1A1A1A"/>
-          <w:sz w:val="21"/>
-          <w:szCs w:val="21"/>
-        </w:rPr>
-        <w:t>already</w:t>
+        <w:t xml:space="preserve">in the public domain and </w:t>
+      </w:r>
+      <w:r>
+        <w:rPr>
+          <w:rFonts w:ascii="MuseoSans-300" w:hAnsi="MuseoSans-300" w:cs="MuseoSans-300"/>
+          <w:color w:val="1A1A1A"/>
+          <w:sz w:val="21"/>
+          <w:szCs w:val="21"/>
+        </w:rPr>
+        <w:t xml:space="preserve">could </w:t>
+      </w:r>
+      <w:r>
+        <w:rPr>
+          <w:rFonts w:ascii="MuseoSans-300" w:hAnsi="MuseoSans-300" w:cs="MuseoSans-300"/>
+          <w:color w:val="1A1A1A"/>
+          <w:sz w:val="21"/>
+          <w:szCs w:val="21"/>
+        </w:rPr>
+        <w:t xml:space="preserve">reasonably be expected to </w:t>
+      </w:r>
+      <w:r>
+        <w:rPr>
+          <w:rFonts w:ascii="MuseoSans-300" w:hAnsi="MuseoSans-300" w:cs="MuseoSans-300"/>
+          <w:color w:val="1A1A1A"/>
+          <w:sz w:val="21"/>
+          <w:szCs w:val="21"/>
+        </w:rPr>
+        <w:t xml:space="preserve">affect </w:t>
+      </w:r>
+      <w:r>
+        <w:rPr>
+          <w:rFonts w:ascii="MuseoSans-300" w:hAnsi="MuseoSans-300" w:cs="MuseoSans-300"/>
+          <w:color w:val="1A1A1A"/>
+          <w:sz w:val="21"/>
+          <w:szCs w:val="21"/>
+        </w:rPr>
+        <w:t xml:space="preserve">the personal </w:t>
+      </w:r>
+      <w:r>
+        <w:rPr>
+          <w:rFonts w:ascii="MuseoSans-300" w:hAnsi="MuseoSans-300" w:cs="MuseoSans-300"/>
+          <w:color w:val="1A1A1A"/>
+          <w:sz w:val="21"/>
+          <w:szCs w:val="21"/>
+        </w:rPr>
+        <w:t xml:space="preserve">security of work </w:t>
+      </w:r>
+      <w:r>
+        <w:rPr>
+          <w:rFonts w:ascii="MuseoSans-300" w:hAnsi="MuseoSans-300" w:cs="MuseoSans-300"/>
+          <w:color w:val="1A1A1A"/>
+          <w:sz w:val="21"/>
+          <w:szCs w:val="21"/>
+        </w:rPr>
+        <w:t>associates or the operational</w:t>
+      </w:r>
+      <w:r>
+        <w:rPr>
+          <w:rFonts w:ascii="MuseoSans-300" w:hAnsi="MuseoSans-300" w:cs="MuseoSans-300"/>
+          <w:color w:val="1A1A1A"/>
+          <w:sz w:val="21"/>
+          <w:szCs w:val="21"/>
+        </w:rPr>
+        <w:t xml:space="preserve"> security of the FBI and its </w:t>
+      </w:r>
+      <w:r>
+        <w:rPr>
+          <w:rFonts w:ascii="MuseoSans-300" w:hAnsi="MuseoSans-300" w:cs="MuseoSans-300"/>
+          <w:color w:val="1A1A1A"/>
+          <w:sz w:val="21"/>
+          <w:szCs w:val="21"/>
+        </w:rPr>
+        <w:t>personnel. This includes such</w:t>
       </w:r>
       <w:r>
         <w:rPr>
@@ -4558,97 +4617,43 @@
           <w:sz w:val="21"/>
           <w:szCs w:val="21"/>
         </w:rPr>
-        <w:t xml:space="preserve">in the public domain and </w:t>
-      </w:r>
-      <w:r>
-        <w:rPr>
-          <w:rFonts w:ascii="MuseoSans-300" w:hAnsi="MuseoSans-300" w:cs="MuseoSans-300"/>
-          <w:color w:val="1A1A1A"/>
-          <w:sz w:val="21"/>
-          <w:szCs w:val="21"/>
-        </w:rPr>
-        <w:t xml:space="preserve">could </w:t>
-      </w:r>
-      <w:r>
-        <w:rPr>
-          <w:rFonts w:ascii="MuseoSans-300" w:hAnsi="MuseoSans-300" w:cs="MuseoSans-300"/>
-          <w:color w:val="1A1A1A"/>
-          <w:sz w:val="21"/>
-          <w:szCs w:val="21"/>
-        </w:rPr>
-        <w:t>reasonably</w:t>
-      </w:r>
-      <w:r>
-        <w:rPr>
-          <w:rFonts w:ascii="MuseoSans-300" w:hAnsi="MuseoSans-300" w:cs="MuseoSans-300"/>
-          <w:color w:val="1A1A1A"/>
-          <w:sz w:val="21"/>
-          <w:szCs w:val="21"/>
-        </w:rPr>
-        <w:t xml:space="preserve"> be expected to </w:t>
-      </w:r>
-      <w:r>
-        <w:rPr>
-          <w:rFonts w:ascii="MuseoSans-300" w:hAnsi="MuseoSans-300" w:cs="MuseoSans-300"/>
-          <w:color w:val="1A1A1A"/>
-          <w:sz w:val="21"/>
-          <w:szCs w:val="21"/>
-        </w:rPr>
-        <w:t xml:space="preserve">affect </w:t>
-      </w:r>
-      <w:r>
-        <w:rPr>
-          <w:rFonts w:ascii="MuseoSans-300" w:hAnsi="MuseoSans-300" w:cs="MuseoSans-300"/>
-          <w:color w:val="1A1A1A"/>
-          <w:sz w:val="21"/>
-          <w:szCs w:val="21"/>
-        </w:rPr>
-        <w:t xml:space="preserve">the personal </w:t>
-      </w:r>
-      <w:r>
-        <w:rPr>
-          <w:rFonts w:ascii="MuseoSans-300" w:hAnsi="MuseoSans-300" w:cs="MuseoSans-300"/>
-          <w:color w:val="1A1A1A"/>
-          <w:sz w:val="21"/>
-          <w:szCs w:val="21"/>
-        </w:rPr>
-        <w:t xml:space="preserve">security of work </w:t>
-      </w:r>
-      <w:r>
-        <w:rPr>
-          <w:rFonts w:ascii="MuseoSans-300" w:hAnsi="MuseoSans-300" w:cs="MuseoSans-300"/>
-          <w:color w:val="1A1A1A"/>
-          <w:sz w:val="21"/>
-          <w:szCs w:val="21"/>
-        </w:rPr>
-        <w:t>associates or the operational</w:t>
-      </w:r>
-      <w:r>
-        <w:rPr>
-          <w:rFonts w:ascii="MuseoSans-300" w:hAnsi="MuseoSans-300" w:cs="MuseoSans-300"/>
-          <w:color w:val="1A1A1A"/>
-          <w:sz w:val="21"/>
-          <w:szCs w:val="21"/>
-        </w:rPr>
-        <w:t xml:space="preserve"> security of the FBI and its </w:t>
-      </w:r>
-      <w:r>
-        <w:rPr>
-          <w:rFonts w:ascii="MuseoSans-300" w:hAnsi="MuseoSans-300" w:cs="MuseoSans-300"/>
-          <w:color w:val="1A1A1A"/>
-          <w:sz w:val="21"/>
-          <w:szCs w:val="21"/>
-        </w:rPr>
-        <w:t>personnel</w:t>
-      </w:r>
-      <w:r>
-        <w:rPr>
-          <w:rFonts w:ascii="MuseoSans-300" w:hAnsi="MuseoSans-300" w:cs="MuseoSans-300"/>
-          <w:color w:val="1A1A1A"/>
-          <w:sz w:val="21"/>
-          <w:szCs w:val="21"/>
-        </w:rPr>
-        <w:t>. This includes such</w:t>
+        <w:t xml:space="preserve">information as the </w:t>
+      </w:r>
+      <w:r>
+        <w:rPr>
+          <w:rFonts w:ascii="MuseoSans-300" w:hAnsi="MuseoSans-300" w:cs="MuseoSans-300"/>
+          <w:color w:val="1A1A1A"/>
+          <w:sz w:val="21"/>
+          <w:szCs w:val="21"/>
+        </w:rPr>
+        <w:t>official</w:t>
+      </w:r>
+      <w:r>
+        <w:rPr>
+          <w:rFonts w:ascii="MuseoSans-300" w:hAnsi="MuseoSans-300" w:cs="MuseoSans-300"/>
+          <w:color w:val="1A1A1A"/>
+          <w:sz w:val="21"/>
+          <w:szCs w:val="21"/>
+        </w:rPr>
+        <w:t xml:space="preserve"> position(s</w:t>
+      </w:r>
+      <w:r>
+        <w:rPr>
+          <w:rFonts w:ascii="MuseoSans-300" w:hAnsi="MuseoSans-300" w:cs="MuseoSans-300"/>
+          <w:color w:val="1A1A1A"/>
+          <w:sz w:val="21"/>
+          <w:szCs w:val="21"/>
+        </w:rPr>
+        <w:t>) of</w:t>
+      </w:r>
+      <w:r>
+        <w:rPr>
+          <w:rFonts w:ascii="MuseoSans-300" w:hAnsi="MuseoSans-300" w:cs="MuseoSans-300"/>
+          <w:color w:val="1A1A1A"/>
+          <w:sz w:val="21"/>
+          <w:szCs w:val="21"/>
+        </w:rPr>
+        <w:t xml:space="preserve"> the poster and/or any work</w:t>
       </w:r>
       <w:r>
         <w:rPr>
@@ -4666,43 +4671,25 @@
           <w:sz w:val="21"/>
           <w:szCs w:val="21"/>
         </w:rPr>
-        <w:t xml:space="preserve">information as the </w:t>
-      </w:r>
-      <w:r>
-        <w:rPr>
-          <w:rFonts w:ascii="MuseoSans-300" w:hAnsi="MuseoSans-300" w:cs="MuseoSans-300"/>
-          <w:color w:val="1A1A1A"/>
-          <w:sz w:val="21"/>
-          <w:szCs w:val="21"/>
-        </w:rPr>
-        <w:t>official</w:t>
-      </w:r>
-      <w:r>
-        <w:rPr>
-          <w:rFonts w:ascii="MuseoSans-300" w:hAnsi="MuseoSans-300" w:cs="MuseoSans-300"/>
-          <w:color w:val="1A1A1A"/>
-          <w:sz w:val="21"/>
-          <w:szCs w:val="21"/>
-        </w:rPr>
-        <w:t xml:space="preserve"> position(s</w:t>
-      </w:r>
-      <w:r>
-        <w:rPr>
-          <w:rFonts w:ascii="MuseoSans-300" w:hAnsi="MuseoSans-300" w:cs="MuseoSans-300"/>
-          <w:color w:val="1A1A1A"/>
-          <w:sz w:val="21"/>
-          <w:szCs w:val="21"/>
-        </w:rPr>
-        <w:t>) of</w:t>
-      </w:r>
-      <w:r>
-        <w:rPr>
-          <w:rFonts w:ascii="MuseoSans-300" w:hAnsi="MuseoSans-300" w:cs="MuseoSans-300"/>
-          <w:color w:val="1A1A1A"/>
-          <w:sz w:val="21"/>
-          <w:szCs w:val="21"/>
-        </w:rPr>
-        <w:t xml:space="preserve"> the poster and/or any work</w:t>
+        <w:t>associate. To the extent practicable</w:t>
+      </w:r>
+      <w:r>
+        <w:rPr>
+          <w:rFonts w:ascii="MuseoSans-300" w:hAnsi="MuseoSans-300" w:cs="MuseoSans-300"/>
+          <w:color w:val="1A1A1A"/>
+          <w:sz w:val="21"/>
+          <w:szCs w:val="21"/>
+        </w:rPr>
+        <w:t>, FBI personnel should take reasonable</w:t>
+      </w:r>
+      <w:r>
+        <w:rPr>
+          <w:rFonts w:ascii="MuseoSans-300" w:hAnsi="MuseoSans-300" w:cs="MuseoSans-300"/>
+          <w:color w:val="1A1A1A"/>
+          <w:sz w:val="21"/>
+          <w:szCs w:val="21"/>
+        </w:rPr>
+        <w:t xml:space="preserve"> precautions, including the</w:t>
       </w:r>
       <w:r>
         <w:rPr>
@@ -4720,43 +4707,25 @@
           <w:sz w:val="21"/>
           <w:szCs w:val="21"/>
         </w:rPr>
-        <w:t>associate. To the extent practicable</w:t>
-      </w:r>
-      <w:r>
-        <w:rPr>
-          <w:rFonts w:ascii="MuseoSans-300" w:hAnsi="MuseoSans-300" w:cs="MuseoSans-300"/>
-          <w:color w:val="1A1A1A"/>
-          <w:sz w:val="21"/>
-          <w:szCs w:val="21"/>
-        </w:rPr>
-        <w:t>, FBI personnel should take reasonable</w:t>
-      </w:r>
-      <w:r>
-        <w:rPr>
-          <w:rFonts w:ascii="MuseoSans-300" w:hAnsi="MuseoSans-300" w:cs="MuseoSans-300"/>
-          <w:color w:val="1A1A1A"/>
-          <w:sz w:val="21"/>
-          <w:szCs w:val="21"/>
-        </w:rPr>
-        <w:t xml:space="preserve"> precautions, </w:t>
-      </w:r>
-      <w:r>
-        <w:rPr>
-          <w:rFonts w:ascii="MuseoSans-300" w:hAnsi="MuseoSans-300" w:cs="MuseoSans-300"/>
-          <w:color w:val="1A1A1A"/>
-          <w:sz w:val="21"/>
-          <w:szCs w:val="21"/>
-        </w:rPr>
-        <w:t>including</w:t>
-      </w:r>
-      <w:r>
-        <w:rPr>
-          <w:rFonts w:ascii="MuseoSans-300" w:hAnsi="MuseoSans-300" w:cs="MuseoSans-300"/>
-          <w:color w:val="1A1A1A"/>
-          <w:sz w:val="21"/>
-          <w:szCs w:val="21"/>
-        </w:rPr>
-        <w:t xml:space="preserve"> the</w:t>
+        <w:t xml:space="preserve">communication </w:t>
+      </w:r>
+      <w:r>
+        <w:rPr>
+          <w:rFonts w:ascii="MuseoSans-300" w:hAnsi="MuseoSans-300" w:cs="MuseoSans-300"/>
+          <w:color w:val="1A1A1A"/>
+          <w:sz w:val="21"/>
+          <w:szCs w:val="21"/>
+        </w:rPr>
+        <w:t>of</w:t>
+      </w:r>
+      <w:r>
+        <w:rPr>
+          <w:rFonts w:ascii="MuseoSans-300" w:hAnsi="MuseoSans-300" w:cs="MuseoSans-300"/>
+          <w:color w:val="1A1A1A"/>
+          <w:sz w:val="21"/>
+          <w:szCs w:val="21"/>
+        </w:rPr>
+        <w:t xml:space="preserve"> potential risks</w:t>
       </w:r>
       <w:r>
         <w:rPr>
@@ -4774,42 +4743,6 @@
           <w:sz w:val="21"/>
           <w:szCs w:val="21"/>
         </w:rPr>
-        <w:t xml:space="preserve">communication </w:t>
-      </w:r>
-      <w:r>
-        <w:rPr>
-          <w:rFonts w:ascii="MuseoSans-300" w:hAnsi="MuseoSans-300" w:cs="MuseoSans-300"/>
-          <w:color w:val="1A1A1A"/>
-          <w:sz w:val="21"/>
-          <w:szCs w:val="21"/>
-        </w:rPr>
-        <w:t>of</w:t>
-      </w:r>
-      <w:r>
-        <w:rPr>
-          <w:rFonts w:ascii="MuseoSans-300" w:hAnsi="MuseoSans-300" w:cs="MuseoSans-300"/>
-          <w:color w:val="1A1A1A"/>
-          <w:sz w:val="21"/>
-          <w:szCs w:val="21"/>
-        </w:rPr>
-        <w:t xml:space="preserve"> potential risks</w:t>
-      </w:r>
-      <w:r>
-        <w:rPr>
-          <w:rFonts w:ascii="MuseoSans-300" w:hAnsi="MuseoSans-300" w:cs="MuseoSans-300"/>
-          <w:color w:val="1A1A1A"/>
-          <w:sz w:val="21"/>
-          <w:szCs w:val="21"/>
-        </w:rPr>
-        <w:t xml:space="preserve"> </w:t>
-      </w:r>
-      <w:r>
-        <w:rPr>
-          <w:rFonts w:ascii="MuseoSans-300" w:hAnsi="MuseoSans-300" w:cs="MuseoSans-300"/>
-          <w:color w:val="1A1A1A"/>
-          <w:sz w:val="21"/>
-          <w:szCs w:val="21"/>
-        </w:rPr>
         <w:t>of disclosure</w:t>
       </w:r>
       <w:r>
@@ -4828,25 +4761,7 @@
           <w:sz w:val="21"/>
           <w:szCs w:val="21"/>
         </w:rPr>
-        <w:t xml:space="preserve"> to </w:t>
-      </w:r>
-      <w:r>
-        <w:rPr>
-          <w:rFonts w:ascii="MuseoSans-300" w:hAnsi="MuseoSans-300" w:cs="MuseoSans-300"/>
-          <w:color w:val="1A1A1A"/>
-          <w:sz w:val="21"/>
-          <w:szCs w:val="21"/>
-        </w:rPr>
-        <w:t>guard</w:t>
-      </w:r>
-      <w:r>
-        <w:rPr>
-          <w:rFonts w:ascii="MuseoSans-300" w:hAnsi="MuseoSans-300" w:cs="MuseoSans-300"/>
-          <w:color w:val="1A1A1A"/>
-          <w:sz w:val="21"/>
-          <w:szCs w:val="21"/>
-        </w:rPr>
-        <w:t xml:space="preserve"> against</w:t>
+        <w:t xml:space="preserve"> to guard against</w:t>
       </w:r>
       <w:r>
         <w:rPr>
@@ -5058,7 +4973,25 @@
           <w:sz w:val="21"/>
           <w:szCs w:val="21"/>
         </w:rPr>
-        <w:t>emotional</w:t>
+        <w:t xml:space="preserve">emotional </w:t>
+      </w:r>
+      <w:r>
+        <w:rPr>
+          <w:rFonts w:ascii="MuseoSans-300" w:hAnsi="MuseoSans-300" w:cs="MuseoSans-300"/>
+          <w:color w:val="1A1A1A"/>
+          <w:sz w:val="21"/>
+          <w:szCs w:val="21"/>
+        </w:rPr>
+        <w:t>distress</w:t>
+      </w:r>
+      <w:r>
+        <w:rPr>
+          <w:rFonts w:ascii="MuseoSans-300" w:hAnsi="MuseoSans-300" w:cs="MuseoSans-300"/>
+          <w:color w:val="1A1A1A"/>
+          <w:sz w:val="21"/>
+          <w:szCs w:val="21"/>
+        </w:rPr>
+        <w:t>, other</w:t>
       </w:r>
       <w:r>
         <w:rPr>
@@ -5076,16 +5009,97 @@
           <w:sz w:val="21"/>
           <w:szCs w:val="21"/>
         </w:rPr>
-        <w:t>distress</w:t>
-      </w:r>
-      <w:r>
-        <w:rPr>
-          <w:rFonts w:ascii="MuseoSans-300" w:hAnsi="MuseoSans-300" w:cs="MuseoSans-300"/>
-          <w:color w:val="1A1A1A"/>
-          <w:sz w:val="21"/>
-          <w:szCs w:val="21"/>
-        </w:rPr>
-        <w:t>, other</w:t>
+        <w:t>disruptive behavior</w:t>
+      </w:r>
+      <w:r>
+        <w:rPr>
+          <w:rFonts w:ascii="MuseoSans-300" w:hAnsi="MuseoSans-300" w:cs="MuseoSans-300"/>
+          <w:color w:val="1A1A1A"/>
+          <w:sz w:val="21"/>
+          <w:szCs w:val="21"/>
+        </w:rPr>
+        <w:t>, or threats thereof.</w:t>
+      </w:r>
+      <w:r>
+        <w:rPr>
+          <w:rFonts w:ascii="MuseoSans-300" w:hAnsi="MuseoSans-300" w:cs="MuseoSans-300"/>
+          <w:color w:val="1A1A1A"/>
+          <w:sz w:val="21"/>
+          <w:szCs w:val="21"/>
+        </w:rPr>
+        <w:t xml:space="preserve"> I</w:t>
+      </w:r>
+      <w:r>
+        <w:rPr>
+          <w:rFonts w:ascii="MuseoSans-300" w:hAnsi="MuseoSans-300" w:cs="MuseoSans-300"/>
+          <w:color w:val="1A1A1A"/>
+          <w:sz w:val="21"/>
+          <w:szCs w:val="21"/>
+        </w:rPr>
+        <w:t xml:space="preserve">f information about FBI </w:t>
+      </w:r>
+      <w:r>
+        <w:rPr>
+          <w:rFonts w:ascii="MuseoSans-300" w:hAnsi="MuseoSans-300" w:cs="MuseoSans-300"/>
+          <w:color w:val="1A1A1A"/>
+          <w:sz w:val="21"/>
+          <w:szCs w:val="21"/>
+        </w:rPr>
+        <w:t>personnel is posted on SNS</w:t>
+      </w:r>
+      <w:r>
+        <w:rPr>
+          <w:rFonts w:ascii="MuseoSans-300" w:hAnsi="MuseoSans-300" w:cs="MuseoSans-300"/>
+          <w:color w:val="1A1A1A"/>
+          <w:sz w:val="21"/>
+          <w:szCs w:val="21"/>
+        </w:rPr>
+        <w:t xml:space="preserve"> by friends o</w:t>
+      </w:r>
+      <w:r>
+        <w:rPr>
+          <w:rFonts w:ascii="MuseoSans-300" w:hAnsi="MuseoSans-300" w:cs="MuseoSans-300"/>
+          <w:color w:val="1A1A1A"/>
+          <w:sz w:val="21"/>
+          <w:szCs w:val="21"/>
+        </w:rPr>
+        <w:t>r connections, then</w:t>
+      </w:r>
+      <w:r>
+        <w:rPr>
+          <w:rFonts w:ascii="MuseoSans-300" w:hAnsi="MuseoSans-300" w:cs="MuseoSans-300"/>
+          <w:color w:val="1A1A1A"/>
+          <w:sz w:val="21"/>
+          <w:szCs w:val="21"/>
+        </w:rPr>
+        <w:t xml:space="preserve"> FBI per</w:t>
+      </w:r>
+      <w:r>
+        <w:rPr>
+          <w:rFonts w:ascii="MuseoSans-300" w:hAnsi="MuseoSans-300" w:cs="MuseoSans-300"/>
+          <w:color w:val="1A1A1A"/>
+          <w:sz w:val="21"/>
+          <w:szCs w:val="21"/>
+        </w:rPr>
+        <w:t xml:space="preserve">sonnel should take </w:t>
+      </w:r>
+      <w:r>
+        <w:rPr>
+          <w:rFonts w:ascii="MuseoSans-300" w:hAnsi="MuseoSans-300" w:cs="MuseoSans-300"/>
+          <w:color w:val="1A1A1A"/>
+          <w:sz w:val="21"/>
+          <w:szCs w:val="21"/>
+        </w:rPr>
+        <w:t>all reasonable</w:t>
+      </w:r>
+      <w:r>
+        <w:rPr>
+          <w:rFonts w:ascii="MuseoSans-300" w:hAnsi="MuseoSans-300" w:cs="MuseoSans-300"/>
+          <w:color w:val="1A1A1A"/>
+          <w:sz w:val="21"/>
+          <w:szCs w:val="21"/>
+        </w:rPr>
+        <w:t xml:space="preserve"> steps to ensure that the</w:t>
       </w:r>
       <w:r>
         <w:rPr>
@@ -5103,133 +5117,7 @@
           <w:sz w:val="21"/>
           <w:szCs w:val="21"/>
         </w:rPr>
-        <w:t xml:space="preserve">disruptive </w:t>
-      </w:r>
-      <w:r>
-        <w:rPr>
-          <w:rFonts w:ascii="MuseoSans-300" w:hAnsi="MuseoSans-300" w:cs="MuseoSans-300"/>
-          <w:color w:val="1A1A1A"/>
-          <w:sz w:val="21"/>
-          <w:szCs w:val="21"/>
-        </w:rPr>
-        <w:t>behavior</w:t>
-      </w:r>
-      <w:r>
-        <w:rPr>
-          <w:rFonts w:ascii="MuseoSans-300" w:hAnsi="MuseoSans-300" w:cs="MuseoSans-300"/>
-          <w:color w:val="1A1A1A"/>
-          <w:sz w:val="21"/>
-          <w:szCs w:val="21"/>
-        </w:rPr>
-        <w:t>, or threats thereof.</w:t>
-      </w:r>
-      <w:r>
-        <w:rPr>
-          <w:rFonts w:ascii="MuseoSans-300" w:hAnsi="MuseoSans-300" w:cs="MuseoSans-300"/>
-          <w:color w:val="1A1A1A"/>
-          <w:sz w:val="21"/>
-          <w:szCs w:val="21"/>
-        </w:rPr>
-        <w:t xml:space="preserve"> I</w:t>
-      </w:r>
-      <w:r>
-        <w:rPr>
-          <w:rFonts w:ascii="MuseoSans-300" w:hAnsi="MuseoSans-300" w:cs="MuseoSans-300"/>
-          <w:color w:val="1A1A1A"/>
-          <w:sz w:val="21"/>
-          <w:szCs w:val="21"/>
-        </w:rPr>
-        <w:t xml:space="preserve">f information about FBI </w:t>
-      </w:r>
-      <w:r>
-        <w:rPr>
-          <w:rFonts w:ascii="MuseoSans-300" w:hAnsi="MuseoSans-300" w:cs="MuseoSans-300"/>
-          <w:color w:val="1A1A1A"/>
-          <w:sz w:val="21"/>
-          <w:szCs w:val="21"/>
-        </w:rPr>
-        <w:t>personnel</w:t>
-      </w:r>
-      <w:r>
-        <w:rPr>
-          <w:rFonts w:ascii="MuseoSans-300" w:hAnsi="MuseoSans-300" w:cs="MuseoSans-300"/>
-          <w:color w:val="1A1A1A"/>
-          <w:sz w:val="21"/>
-          <w:szCs w:val="21"/>
-        </w:rPr>
-        <w:t xml:space="preserve"> is posted on SNS</w:t>
-      </w:r>
-      <w:r>
-        <w:rPr>
-          <w:rFonts w:ascii="MuseoSans-300" w:hAnsi="MuseoSans-300" w:cs="MuseoSans-300"/>
-          <w:color w:val="1A1A1A"/>
-          <w:sz w:val="21"/>
-          <w:szCs w:val="21"/>
-        </w:rPr>
-        <w:t xml:space="preserve"> by friends o</w:t>
-      </w:r>
-      <w:r>
-        <w:rPr>
-          <w:rFonts w:ascii="MuseoSans-300" w:hAnsi="MuseoSans-300" w:cs="MuseoSans-300"/>
-          <w:color w:val="1A1A1A"/>
-          <w:sz w:val="21"/>
-          <w:szCs w:val="21"/>
-        </w:rPr>
-        <w:t>r connections, then</w:t>
-      </w:r>
-      <w:r>
-        <w:rPr>
-          <w:rFonts w:ascii="MuseoSans-300" w:hAnsi="MuseoSans-300" w:cs="MuseoSans-300"/>
-          <w:color w:val="1A1A1A"/>
-          <w:sz w:val="21"/>
-          <w:szCs w:val="21"/>
-        </w:rPr>
-        <w:t xml:space="preserve"> FBI per</w:t>
-      </w:r>
-      <w:r>
-        <w:rPr>
-          <w:rFonts w:ascii="MuseoSans-300" w:hAnsi="MuseoSans-300" w:cs="MuseoSans-300"/>
-          <w:color w:val="1A1A1A"/>
-          <w:sz w:val="21"/>
-          <w:szCs w:val="21"/>
-        </w:rPr>
-        <w:t xml:space="preserve">sonnel should take </w:t>
-      </w:r>
-      <w:r>
-        <w:rPr>
-          <w:rFonts w:ascii="MuseoSans-300" w:hAnsi="MuseoSans-300" w:cs="MuseoSans-300"/>
-          <w:color w:val="1A1A1A"/>
-          <w:sz w:val="21"/>
-          <w:szCs w:val="21"/>
-        </w:rPr>
-        <w:t>all reasonable</w:t>
-      </w:r>
-      <w:r>
-        <w:rPr>
-          <w:rFonts w:ascii="MuseoSans-300" w:hAnsi="MuseoSans-300" w:cs="MuseoSans-300"/>
-          <w:color w:val="1A1A1A"/>
-          <w:sz w:val="21"/>
-          <w:szCs w:val="21"/>
-        </w:rPr>
-        <w:t xml:space="preserve"> steps to ensure </w:t>
-      </w:r>
-      <w:r>
-        <w:rPr>
-          <w:rFonts w:ascii="MuseoSans-300" w:hAnsi="MuseoSans-300" w:cs="MuseoSans-300"/>
-          <w:color w:val="1A1A1A"/>
-          <w:sz w:val="21"/>
-          <w:szCs w:val="21"/>
-        </w:rPr>
-        <w:t>that</w:t>
-      </w:r>
-      <w:r>
-        <w:rPr>
-          <w:rFonts w:ascii="MuseoSans-300" w:hAnsi="MuseoSans-300" w:cs="MuseoSans-300"/>
-          <w:color w:val="1A1A1A"/>
-          <w:sz w:val="21"/>
-          <w:szCs w:val="21"/>
-        </w:rPr>
-        <w:t xml:space="preserve"> the</w:t>
+        <w:t>combined information is not more</w:t>
       </w:r>
       <w:r>
         <w:rPr>
@@ -5247,24 +5135,6 @@
           <w:sz w:val="21"/>
           <w:szCs w:val="21"/>
         </w:rPr>
-        <w:t>combined information is not more</w:t>
-      </w:r>
-      <w:r>
-        <w:rPr>
-          <w:rFonts w:ascii="MuseoSans-300" w:hAnsi="MuseoSans-300" w:cs="MuseoSans-300"/>
-          <w:color w:val="1A1A1A"/>
-          <w:sz w:val="21"/>
-          <w:szCs w:val="21"/>
-        </w:rPr>
-        <w:t xml:space="preserve"> </w:t>
-      </w:r>
-      <w:r>
-        <w:rPr>
-          <w:rFonts w:ascii="MuseoSans-300" w:hAnsi="MuseoSans-300" w:cs="MuseoSans-300"/>
-          <w:color w:val="1A1A1A"/>
-          <w:sz w:val="21"/>
-          <w:szCs w:val="21"/>
-        </w:rPr>
         <w:t xml:space="preserve">than they would </w:t>
       </w:r>
       <w:r>
@@ -5283,16 +5153,7 @@
           <w:sz w:val="21"/>
           <w:szCs w:val="21"/>
         </w:rPr>
-        <w:t xml:space="preserve"> </w:t>
-      </w:r>
-      <w:r>
-        <w:rPr>
-          <w:rFonts w:ascii="MuseoSans-300" w:hAnsi="MuseoSans-300" w:cs="MuseoSans-300"/>
-          <w:color w:val="1A1A1A"/>
-          <w:sz w:val="21"/>
-          <w:szCs w:val="21"/>
-        </w:rPr>
-        <w:t>comfortable</w:t>
+        <w:t xml:space="preserve"> comfortable</w:t>
       </w:r>
       <w:r>
         <w:rPr>
@@ -5594,16 +5455,7 @@
           <w:sz w:val="21"/>
           <w:szCs w:val="21"/>
         </w:rPr>
-        <w:t xml:space="preserve"> who </w:t>
-      </w:r>
-      <w:r>
-        <w:rPr>
-          <w:rFonts w:ascii="MuseoSans-300" w:hAnsi="MuseoSans-300" w:cs="MuseoSans-300"/>
-          <w:color w:val="1A1A1A"/>
-          <w:sz w:val="21"/>
-          <w:szCs w:val="21"/>
-        </w:rPr>
-        <w:t>can</w:t>
+        <w:t xml:space="preserve"> who can</w:t>
       </w:r>
       <w:r>
         <w:rPr>
@@ -5801,25 +5653,7 @@
           <w:sz w:val="21"/>
           <w:szCs w:val="21"/>
         </w:rPr>
-        <w:t xml:space="preserve">YAHOO, MSN Messenger, </w:t>
-      </w:r>
-      <w:r>
-        <w:rPr>
-          <w:rFonts w:ascii="MuseoSans-300" w:hAnsi="MuseoSans-300" w:cs="MuseoSans-300"/>
-          <w:color w:val="1A1A1A"/>
-          <w:sz w:val="21"/>
-          <w:szCs w:val="21"/>
-        </w:rPr>
-        <w:t>etc.</w:t>
-      </w:r>
-      <w:r>
-        <w:rPr>
-          <w:rFonts w:ascii="MuseoSans-300" w:hAnsi="MuseoSans-300" w:cs="MuseoSans-300"/>
-          <w:color w:val="1A1A1A"/>
-          <w:sz w:val="21"/>
-          <w:szCs w:val="21"/>
-        </w:rPr>
-        <w:t>)</w:t>
+        <w:t>YAHOO, MSN Messenger, etc.)</w:t>
       </w:r>
       <w:r>
         <w:rPr>
@@ -5869,6 +5703,352 @@
           <w:sz w:val="21"/>
           <w:szCs w:val="21"/>
         </w:rPr>
+        <w:t>» The more letters, numbers, and special characters used, the stronger a password becomes. Compromised passwords may allow malicious people to access SNS accounts and pretend to be their owners.</w:t>
+      </w:r>
+    </w:p>
+    <w:p>
+      <w:pPr>
+        <w:autoSpaceDE w:val="0"/>
+        <w:autoSpaceDN w:val="0"/>
+        <w:adjustRightInd w:val="0"/>
+        <w:spacing w:after="0" w:line="240" w:lineRule="auto"/>
+        <w:rPr>
+          <w:rFonts w:ascii="MuseoSans-300" w:hAnsi="MuseoSans-300" w:cs="MuseoSans-300"/>
+          <w:color w:val="1A1A1A"/>
+          <w:sz w:val="21"/>
+          <w:szCs w:val="21"/>
+        </w:rPr>
+      </w:pPr>
+    </w:p>
+    <w:p>
+      <w:pPr>
+        <w:autoSpaceDE w:val="0"/>
+        <w:autoSpaceDN w:val="0"/>
+        <w:adjustRightInd w:val="0"/>
+        <w:spacing w:after="0" w:line="240" w:lineRule="auto"/>
+        <w:rPr>
+          <w:rFonts w:ascii="MuseoSans-300" w:hAnsi="MuseoSans-300" w:cs="MuseoSans-300"/>
+          <w:color w:val="1A1A1A"/>
+          <w:sz w:val="21"/>
+          <w:szCs w:val="21"/>
+        </w:rPr>
+      </w:pPr>
+    </w:p>
+    <w:p>
+      <w:pPr>
+        <w:rPr>
+          <w:rFonts w:ascii="MuseoSans-300" w:hAnsi="MuseoSans-300" w:cs="MuseoSans-300"/>
+          <w:color w:val="1A1A1A"/>
+          <w:sz w:val="21"/>
+          <w:szCs w:val="21"/>
+        </w:rPr>
+      </w:pPr>
+      <w:r>
+        <w:rPr>
+          <w:rFonts w:ascii="MuseoSans-300" w:hAnsi="MuseoSans-300" w:cs="MuseoSans-300"/>
+          <w:color w:val="1A1A1A"/>
+          <w:sz w:val="21"/>
+          <w:szCs w:val="21"/>
+        </w:rPr>
+        <w:br w:type="page"/>
+      </w:r>
+    </w:p>
+    <w:p>
+      <w:pPr>
+        <w:autoSpaceDE w:val="0"/>
+        <w:autoSpaceDN w:val="0"/>
+        <w:adjustRightInd w:val="0"/>
+        <w:spacing w:after="0" w:line="240" w:lineRule="auto"/>
+        <w:rPr>
+          <w:rFonts w:ascii="MuseoSans-700" w:hAnsi="MuseoSans-700" w:cs="MuseoSans-700"/>
+          <w:b/>
+          <w:bCs/>
+          <w:noProof/>
+          <w:u w:val="single"/>
+        </w:rPr>
+      </w:pPr>
+      <w:r>
+        <w:rPr>
+          <w:rFonts w:ascii="MuseoSans-700" w:hAnsi="MuseoSans-700" w:cs="MuseoSans-700"/>
+          <w:b/>
+          <w:bCs/>
+          <w:noProof/>
+          <w:u w:val="single"/>
+        </w:rPr>
+        <w:lastRenderedPageBreak/>
+        <mc:AlternateContent>
+          <mc:Choice Requires="wps">
+            <w:drawing>
+              <wp:anchor distT="0" distB="0" distL="114300" distR="114300" simplePos="0" relativeHeight="251677696" behindDoc="0" locked="0" layoutInCell="1" allowOverlap="1" wp14:anchorId="1FC4BCA4" wp14:editId="084597FB">
+                <wp:simplePos x="0" y="0"/>
+                <wp:positionH relativeFrom="column">
+                  <wp:posOffset>5758062</wp:posOffset>
+                </wp:positionH>
+                <wp:positionV relativeFrom="paragraph">
+                  <wp:posOffset>-688177</wp:posOffset>
+                </wp:positionV>
+                <wp:extent cx="1162050" cy="381000"/>
+                <wp:effectExtent l="0" t="0" r="19050" b="19050"/>
+                <wp:wrapNone/>
+                <wp:docPr id="13" name="Rectangle 13"/>
+                <wp:cNvGraphicFramePr/>
+                <a:graphic xmlns:a="http://schemas.openxmlformats.org/drawingml/2006/main">
+                  <a:graphicData uri="http://schemas.microsoft.com/office/word/2010/wordprocessingShape">
+                    <wps:wsp>
+                      <wps:cNvSpPr/>
+                      <wps:spPr>
+                        <a:xfrm>
+                          <a:off x="0" y="0"/>
+                          <a:ext cx="1162050" cy="381000"/>
+                        </a:xfrm>
+                        <a:prstGeom prst="rect">
+                          <a:avLst/>
+                        </a:prstGeom>
+                        <a:solidFill>
+                          <a:schemeClr val="bg1"/>
+                        </a:solidFill>
+                        <a:ln>
+                          <a:solidFill>
+                            <a:schemeClr val="bg1"/>
+                          </a:solidFill>
+                        </a:ln>
+                      </wps:spPr>
+                      <wps:style>
+                        <a:lnRef idx="2">
+                          <a:schemeClr val="accent1">
+                            <a:shade val="50000"/>
+                          </a:schemeClr>
+                        </a:lnRef>
+                        <a:fillRef idx="1">
+                          <a:schemeClr val="accent1"/>
+                        </a:fillRef>
+                        <a:effectRef idx="0">
+                          <a:schemeClr val="accent1"/>
+                        </a:effectRef>
+                        <a:fontRef idx="minor">
+                          <a:schemeClr val="lt1"/>
+                        </a:fontRef>
+                      </wps:style>
+                      <wps:bodyPr rot="0" spcFirstLastPara="0" vertOverflow="overflow" horzOverflow="overflow" vert="horz" wrap="square" lIns="91440" tIns="45720" rIns="91440" bIns="45720" numCol="1" spcCol="0" rtlCol="0" fromWordArt="0" anchor="ctr" anchorCtr="0" forceAA="0" compatLnSpc="1">
+                        <a:prstTxWarp prst="textNoShape">
+                          <a:avLst/>
+                        </a:prstTxWarp>
+                        <a:noAutofit/>
+                      </wps:bodyPr>
+                    </wps:wsp>
+                  </a:graphicData>
+                </a:graphic>
+                <wp14:sizeRelH relativeFrom="margin">
+                  <wp14:pctWidth>0</wp14:pctWidth>
+                </wp14:sizeRelH>
+                <wp14:sizeRelV relativeFrom="margin">
+                  <wp14:pctHeight>0</wp14:pctHeight>
+                </wp14:sizeRelV>
+              </wp:anchor>
+            </w:drawing>
+          </mc:Choice>
+          <mc:Fallback>
+            <w:pict>
+              <v:rect w14:anchorId="276CC7F4" id="Rectangle 13" o:spid="_x0000_s1026" style="position:absolute;margin-left:453.4pt;margin-top:-54.2pt;width:91.5pt;height:30pt;z-index:251677696;visibility:visible;mso-wrap-style:square;mso-width-percent:0;mso-height-percent:0;mso-wrap-distance-left:9pt;mso-wrap-distance-top:0;mso-wrap-distance-right:9pt;mso-wrap-distance-bottom:0;mso-position-horizontal:absolute;mso-position-horizontal-relative:text;mso-position-vertical:absolute;mso-position-vertical-relative:text;mso-width-percent:0;mso-height-percent:0;mso-width-relative:margin;mso-height-relative:margin;v-text-anchor:middle" o:gfxdata="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" fillcolor="white [3212]" strokecolor="white [3212]" strokeweight="1pt"/>
+            </w:pict>
+          </mc:Fallback>
+        </mc:AlternateContent>
+      </w:r>
+      <w:r>
+        <w:rPr>
+          <w:rFonts w:ascii="MuseoSans-700" w:hAnsi="MuseoSans-700" w:cs="MuseoSans-700"/>
+          <w:b/>
+          <w:bCs/>
+          <w:noProof/>
+          <w:u w:val="single"/>
+        </w:rPr>
+        <w:drawing>
+          <wp:anchor distT="0" distB="0" distL="114300" distR="114300" simplePos="0" relativeHeight="251675648" behindDoc="0" locked="0" layoutInCell="1" allowOverlap="1" wp14:anchorId="365342A7" wp14:editId="05F6C9F1">
+            <wp:simplePos x="0" y="0"/>
+            <wp:positionH relativeFrom="column">
+              <wp:posOffset>-467832</wp:posOffset>
+            </wp:positionH>
+            <wp:positionV relativeFrom="paragraph">
+              <wp:posOffset>-914400</wp:posOffset>
+            </wp:positionV>
+            <wp:extent cx="7779385" cy="749935"/>
+            <wp:effectExtent l="0" t="0" r="0" b="0"/>
+            <wp:wrapNone/>
+            <wp:docPr id="11" name="Picture 11"/>
+            <wp:cNvGraphicFramePr>
+              <a:graphicFrameLocks xmlns:a="http://schemas.openxmlformats.org/drawingml/2006/main" noChangeAspect="1"/>
+            </wp:cNvGraphicFramePr>
+            <a:graphic xmlns:a="http://schemas.openxmlformats.org/drawingml/2006/main">
+              <a:graphicData uri="http://schemas.openxmlformats.org/drawingml/2006/picture">
+                <pic:pic xmlns:pic="http://schemas.openxmlformats.org/drawingml/2006/picture">
+                  <pic:nvPicPr>
+                    <pic:cNvPr id="0" name="Picture 2"/>
+                    <pic:cNvPicPr>
+                      <a:picLocks noChangeAspect="1" noChangeArrowheads="1"/>
+                    </pic:cNvPicPr>
+                  </pic:nvPicPr>
+                  <pic:blipFill>
+                    <a:blip r:embed="rId8">
+                      <a:extLst>
+                        <a:ext uri="{28A0092B-C50C-407E-A947-70E740481C1C}">
+                          <a14:useLocalDpi xmlns:a14="http://schemas.microsoft.com/office/drawing/2010/main" val="0"/>
+                        </a:ext>
+                      </a:extLst>
+                    </a:blip>
+                    <a:srcRect/>
+                    <a:stretch>
+                      <a:fillRect/>
+                    </a:stretch>
+                  </pic:blipFill>
+                  <pic:spPr bwMode="auto">
+                    <a:xfrm>
+                      <a:off x="0" y="0"/>
+                      <a:ext cx="7779385" cy="749935"/>
+                    </a:xfrm>
+                    <a:prstGeom prst="rect">
+                      <a:avLst/>
+                    </a:prstGeom>
+                    <a:noFill/>
+                  </pic:spPr>
+                </pic:pic>
+              </a:graphicData>
+            </a:graphic>
+            <wp14:sizeRelH relativeFrom="page">
+              <wp14:pctWidth>0</wp14:pctWidth>
+            </wp14:sizeRelH>
+            <wp14:sizeRelV relativeFrom="page">
+              <wp14:pctHeight>0</wp14:pctHeight>
+            </wp14:sizeRelV>
+          </wp:anchor>
+        </w:drawing>
+      </w:r>
+      <w:r>
+        <w:rPr>
+          <w:rFonts w:ascii="Agency FB" w:hAnsi="Agency FB"/>
+          <w:b/>
+          <w:bCs/>
+          <w:color w:val="042649"/>
+          <w:w w:val="150"/>
+          <w:sz w:val="32"/>
+          <w:szCs w:val="32"/>
+        </w:rPr>
+        <w:t>Guidelines for Popular Sites:</w:t>
+      </w:r>
+      <w:r>
+        <w:rPr>
+          <w:rFonts w:ascii="MuseoSans-700" w:hAnsi="MuseoSans-700" w:cs="MuseoSans-700"/>
+          <w:b/>
+          <w:bCs/>
+          <w:noProof/>
+          <w:u w:val="single"/>
+        </w:rPr>
+        <w:t xml:space="preserve"> </w:t>
+      </w:r>
+    </w:p>
+    <w:p>
+      <w:pPr>
+        <w:autoSpaceDE w:val="0"/>
+        <w:autoSpaceDN w:val="0"/>
+        <w:adjustRightInd w:val="0"/>
+        <w:spacing w:after="0" w:line="240" w:lineRule="auto"/>
+        <w:rPr>
+          <w:rFonts w:ascii="MuseoSans-700" w:hAnsi="MuseoSans-700" w:cs="MuseoSans-700"/>
+          <w:b/>
+          <w:bCs/>
+          <w:noProof/>
+          <w:u w:val="single"/>
+        </w:rPr>
+      </w:pPr>
+      <w:r>
+        <w:rPr>
+          <w:rFonts w:ascii="MuseoSans-700" w:hAnsi="MuseoSans-700" w:cs="MuseoSans-700"/>
+          <w:b/>
+          <w:bCs/>
+          <w:noProof/>
+        </w:rPr>
+        <w:drawing>
+          <wp:anchor distT="0" distB="0" distL="114300" distR="114300" simplePos="0" relativeHeight="251678720" behindDoc="0" locked="0" layoutInCell="1" allowOverlap="1" wp14:anchorId="74FCE6E3" wp14:editId="53A3713B">
+            <wp:simplePos x="0" y="0"/>
+            <wp:positionH relativeFrom="column">
+              <wp:posOffset>1905</wp:posOffset>
+            </wp:positionH>
+            <wp:positionV relativeFrom="paragraph">
+              <wp:posOffset>22063</wp:posOffset>
+            </wp:positionV>
+            <wp:extent cx="228600" cy="228600"/>
+            <wp:effectExtent l="0" t="0" r="0" b="0"/>
+            <wp:wrapNone/>
+            <wp:docPr id="14" name="Graphic 14"/>
+            <wp:cNvGraphicFramePr>
+              <a:graphicFrameLocks xmlns:a="http://schemas.openxmlformats.org/drawingml/2006/main" noChangeAspect="1"/>
+            </wp:cNvGraphicFramePr>
+            <a:graphic xmlns:a="http://schemas.openxmlformats.org/drawingml/2006/main">
+              <a:graphicData uri="http://schemas.openxmlformats.org/drawingml/2006/picture">
+                <pic:pic xmlns:pic="http://schemas.openxmlformats.org/drawingml/2006/picture">
+                  <pic:nvPicPr>
+                    <pic:cNvPr id="14" name="wikipedia.svg"/>
+                    <pic:cNvPicPr/>
+                  </pic:nvPicPr>
+                  <pic:blipFill>
+                    <a:blip r:embed="rId9">
+                      <a:extLst>
+                        <a:ext uri="{28A0092B-C50C-407E-A947-70E740481C1C}">
+                          <a14:useLocalDpi xmlns:a14="http://schemas.microsoft.com/office/drawing/2010/main" val="0"/>
+                        </a:ext>
+                        <a:ext uri="{96DAC541-7B7A-43D3-8B79-37D633B846F1}">
+                          <asvg:svgBlip xmlns:asvg="http://schemas.microsoft.com/office/drawing/2016/SVG/main" r:embed="rId10"/>
+                        </a:ext>
+                      </a:extLst>
+                    </a:blip>
+                    <a:stretch>
+                      <a:fillRect/>
+                    </a:stretch>
+                  </pic:blipFill>
+                  <pic:spPr>
+                    <a:xfrm>
+                      <a:off x="0" y="0"/>
+                      <a:ext cx="228600" cy="228600"/>
+                    </a:xfrm>
+                    <a:prstGeom prst="rect">
+                      <a:avLst/>
+                    </a:prstGeom>
+                  </pic:spPr>
+                </pic:pic>
+              </a:graphicData>
+            </a:graphic>
+          </wp:anchor>
+        </w:drawing>
+      </w:r>
+      <w:r>
+        <w:rPr>
+          <w:rFonts w:ascii="Agency FB" w:hAnsi="Agency FB"/>
+          <w:w w:val="150"/>
+          <w:sz w:val="32"/>
+          <w:szCs w:val="32"/>
+        </w:rPr>
+        <w:t xml:space="preserve">     Wikipedia:</w:t>
+      </w:r>
+    </w:p>
+    <w:p>
+      <w:pPr>
+        <w:autoSpaceDE w:val="0"/>
+        <w:autoSpaceDN w:val="0"/>
+        <w:adjustRightInd w:val="0"/>
+        <w:spacing w:after="0" w:line="240" w:lineRule="auto"/>
+        <w:rPr>
+          <w:rFonts w:ascii="MuseoSans-300" w:hAnsi="MuseoSans-300" w:cs="MuseoSans-300"/>
+          <w:color w:val="1A1A1A"/>
+          <w:sz w:val="21"/>
+          <w:szCs w:val="21"/>
+        </w:rPr>
+      </w:pPr>
+      <w:r>
+        <w:rPr>
+          <w:rFonts w:ascii="MyriadPro-Regular" w:hAnsi="MyriadPro-Regular" w:cs="MyriadPro-Regular"/>
+          <w:color w:val="1A1A1A"/>
+          <w:sz w:val="21"/>
+          <w:szCs w:val="21"/>
+        </w:rPr>
         <w:t>»</w:t>
       </w:r>
       <w:r>
@@ -5878,19 +6058,259 @@
           <w:sz w:val="21"/>
           <w:szCs w:val="21"/>
         </w:rPr>
-        <w:t xml:space="preserve"> The more letters, numbers, and special characters used, the stronger a password becomes. Compromised </w:t>
+        <w:t xml:space="preserve">» Wikipedia is a resource for conducting research and a community of people with similar interests who help shape and guide what is posted under online entries. It has a strong set of rules for editing entries. </w:t>
+      </w:r>
+    </w:p>
+    <w:p>
+      <w:pPr>
+        <w:autoSpaceDE w:val="0"/>
+        <w:autoSpaceDN w:val="0"/>
+        <w:adjustRightInd w:val="0"/>
+        <w:spacing w:after="0" w:line="240" w:lineRule="auto"/>
+        <w:rPr>
+          <w:rFonts w:ascii="MuseoSans-300" w:hAnsi="MuseoSans-300" w:cs="MuseoSans-300"/>
+          <w:color w:val="1A1A1A"/>
+          <w:sz w:val="21"/>
+          <w:szCs w:val="21"/>
+        </w:rPr>
+      </w:pPr>
+      <w:r>
+        <w:rPr>
+          <w:rFonts w:ascii="MyriadPro-Regular" w:hAnsi="MyriadPro-Regular" w:cs="MyriadPro-Regular"/>
+          <w:color w:val="1A1A1A"/>
+          <w:sz w:val="21"/>
+          <w:szCs w:val="21"/>
+        </w:rPr>
+        <w:t>»</w:t>
+      </w:r>
+      <w:r>
+        <w:rPr>
+          <w:rFonts w:ascii="MuseoSans-300" w:hAnsi="MuseoSans-300" w:cs="MuseoSans-300"/>
+          <w:color w:val="1A1A1A"/>
+          <w:sz w:val="21"/>
+          <w:szCs w:val="21"/>
+        </w:rPr>
+        <w:t xml:space="preserve">» Wikipedia’s </w:t>
+      </w:r>
+      <w:r>
+        <w:rPr>
+          <w:rFonts w:ascii="MuseoSans-300" w:hAnsi="MuseoSans-300" w:cs="MuseoSans-300"/>
+          <w:i/>
+          <w:iCs/>
+          <w:color w:val="1A1A1A"/>
+          <w:sz w:val="21"/>
+          <w:szCs w:val="21"/>
+        </w:rPr>
+        <w:t>Law of Unintended Consequences</w:t>
+      </w:r>
+      <w:r>
+        <w:rPr>
+          <w:rFonts w:ascii="MuseoSans-300" w:hAnsi="MuseoSans-300" w:cs="MuseoSans-300"/>
+          <w:color w:val="1A1A1A"/>
+          <w:sz w:val="21"/>
+          <w:szCs w:val="21"/>
+        </w:rPr>
+        <w:t xml:space="preserve"> states, “If your write about yourself or your organization in Wikipedia</w:t>
+      </w:r>
+      <w:r>
+        <w:rPr>
+          <w:rFonts w:ascii="MuseoSans-300" w:hAnsi="MuseoSans-300" w:cs="MuseoSans-300"/>
+          <w:color w:val="1A1A1A"/>
+          <w:sz w:val="21"/>
+          <w:szCs w:val="21"/>
+        </w:rPr>
+        <w:t xml:space="preserve">, you have no right to control its content, or delete it, outside of your normal channels. </w:t>
+      </w:r>
+    </w:p>
+    <w:p>
+      <w:pPr>
+        <w:autoSpaceDE w:val="0"/>
+        <w:autoSpaceDN w:val="0"/>
+        <w:adjustRightInd w:val="0"/>
+        <w:spacing w:after="0" w:line="240" w:lineRule="auto"/>
+        <w:rPr>
+          <w:rFonts w:ascii="MuseoSans-300" w:hAnsi="MuseoSans-300" w:cs="MuseoSans-300"/>
+          <w:color w:val="1A1A1A"/>
+          <w:sz w:val="21"/>
+          <w:szCs w:val="21"/>
+        </w:rPr>
+      </w:pPr>
+      <w:r>
+        <w:rPr>
+          <w:rFonts w:ascii="MyriadPro-Regular" w:hAnsi="MyriadPro-Regular" w:cs="MyriadPro-Regular"/>
+          <w:color w:val="1A1A1A"/>
+          <w:sz w:val="21"/>
+          <w:szCs w:val="21"/>
+        </w:rPr>
+        <w:t>»</w:t>
+      </w:r>
+      <w:r>
+        <w:rPr>
+          <w:rFonts w:ascii="MuseoSans-300" w:hAnsi="MuseoSans-300" w:cs="MuseoSans-300"/>
+          <w:color w:val="1A1A1A"/>
+          <w:sz w:val="21"/>
+          <w:szCs w:val="21"/>
+        </w:rPr>
+        <w:t>» “Content is not deleted just because somebody doesn’t like it. If there is anything publicly available on a topic that you would not want included in an article, it will probably find its way their eventually. Therefore, don’t create promotional or other articles lightly, especially on subjects you care about.”</w:t>
+      </w:r>
+    </w:p>
+    <w:p>
+      <w:pPr>
+        <w:autoSpaceDE w:val="0"/>
+        <w:autoSpaceDN w:val="0"/>
+        <w:adjustRightInd w:val="0"/>
+        <w:spacing w:after="0" w:line="240" w:lineRule="auto"/>
+        <w:rPr>
+          <w:rFonts w:ascii="MuseoSans-300" w:hAnsi="MuseoSans-300" w:cs="MuseoSans-300"/>
+          <w:color w:val="1A1A1A"/>
+          <w:sz w:val="21"/>
+          <w:szCs w:val="21"/>
+        </w:rPr>
+      </w:pPr>
+      <w:r>
+        <w:rPr>
+          <w:rFonts w:ascii="MuseoSans-700" w:hAnsi="MuseoSans-700" w:cs="MuseoSans-700"/>
+          <w:b/>
+          <w:bCs/>
+          <w:noProof/>
+        </w:rPr>
+        <w:drawing>
+          <wp:anchor distT="0" distB="0" distL="114300" distR="114300" simplePos="0" relativeHeight="251680768" behindDoc="0" locked="0" layoutInCell="1" allowOverlap="1" wp14:anchorId="0B1A0F67" wp14:editId="66F15049">
+            <wp:simplePos x="0" y="0"/>
+            <wp:positionH relativeFrom="column">
+              <wp:posOffset>-3810</wp:posOffset>
+            </wp:positionH>
+            <wp:positionV relativeFrom="paragraph">
+              <wp:posOffset>163195</wp:posOffset>
+            </wp:positionV>
+            <wp:extent cx="228600" cy="228600"/>
+            <wp:effectExtent l="0" t="0" r="0" b="0"/>
+            <wp:wrapNone/>
+            <wp:docPr id="15" name="Graphic 15"/>
+            <wp:cNvGraphicFramePr>
+              <a:graphicFrameLocks xmlns:a="http://schemas.openxmlformats.org/drawingml/2006/main" noChangeAspect="1"/>
+            </wp:cNvGraphicFramePr>
+            <a:graphic xmlns:a="http://schemas.openxmlformats.org/drawingml/2006/main">
+              <a:graphicData uri="http://schemas.openxmlformats.org/drawingml/2006/picture">
+                <pic:pic xmlns:pic="http://schemas.openxmlformats.org/drawingml/2006/picture">
+                  <pic:nvPicPr>
+                    <pic:cNvPr id="14" name="wikipedia.svg"/>
+                    <pic:cNvPicPr/>
+                  </pic:nvPicPr>
+                  <pic:blipFill>
+                    <a:blip r:embed="rId11">
+                      <a:extLst>
+                        <a:ext uri="{28A0092B-C50C-407E-A947-70E740481C1C}">
+                          <a14:useLocalDpi xmlns:a14="http://schemas.microsoft.com/office/drawing/2010/main" val="0"/>
+                        </a:ext>
+                        <a:ext uri="{96DAC541-7B7A-43D3-8B79-37D633B846F1}">
+                          <asvg:svgBlip xmlns:asvg="http://schemas.microsoft.com/office/drawing/2016/SVG/main" r:embed="rId12"/>
+                        </a:ext>
+                      </a:extLst>
+                    </a:blip>
+                    <a:stretch>
+                      <a:fillRect/>
+                    </a:stretch>
+                  </pic:blipFill>
+                  <pic:spPr>
+                    <a:xfrm>
+                      <a:off x="0" y="0"/>
+                      <a:ext cx="228600" cy="228600"/>
+                    </a:xfrm>
+                    <a:prstGeom prst="rect">
+                      <a:avLst/>
+                    </a:prstGeom>
+                  </pic:spPr>
+                </pic:pic>
+              </a:graphicData>
+            </a:graphic>
+          </wp:anchor>
+        </w:drawing>
+      </w:r>
+    </w:p>
+    <w:p>
+      <w:pPr>
+        <w:autoSpaceDE w:val="0"/>
+        <w:autoSpaceDN w:val="0"/>
+        <w:adjustRightInd w:val="0"/>
+        <w:spacing w:after="0" w:line="240" w:lineRule="auto"/>
+        <w:rPr>
+          <w:rFonts w:ascii="Agency FB" w:hAnsi="Agency FB"/>
+          <w:w w:val="150"/>
+          <w:sz w:val="32"/>
+          <w:szCs w:val="32"/>
+        </w:rPr>
+      </w:pPr>
+      <w:r>
+        <w:rPr>
+          <w:rFonts w:ascii="Agency FB" w:hAnsi="Agency FB"/>
+          <w:w w:val="150"/>
+          <w:sz w:val="32"/>
+          <w:szCs w:val="32"/>
+        </w:rPr>
+        <w:t xml:space="preserve">     Flickr:</w:t>
+      </w:r>
+    </w:p>
+    <w:p>
+      <w:pPr>
+        <w:autoSpaceDE w:val="0"/>
+        <w:autoSpaceDN w:val="0"/>
+        <w:adjustRightInd w:val="0"/>
+        <w:spacing w:after="0" w:line="240" w:lineRule="auto"/>
+        <w:rPr>
+          <w:rFonts w:ascii="MuseoSans-300" w:hAnsi="MuseoSans-300" w:cs="MuseoSans-300"/>
+          <w:color w:val="1A1A1A"/>
+          <w:sz w:val="21"/>
+          <w:szCs w:val="21"/>
+        </w:rPr>
+      </w:pPr>
+      <w:r>
+        <w:rPr>
+          <w:rFonts w:ascii="MuseoSans-700" w:hAnsi="MuseoSans-700" w:cs="MuseoSans-700"/>
+          <w:b/>
+          <w:bCs/>
+          <w:noProof/>
+        </w:rPr>
+        <w:t xml:space="preserve"> </w:t>
+      </w:r>
+      <w:r>
+        <w:rPr>
+          <w:rFonts w:ascii="MyriadPro-Regular" w:hAnsi="MyriadPro-Regular" w:cs="MyriadPro-Regular"/>
+          <w:color w:val="1A1A1A"/>
+          <w:sz w:val="21"/>
+          <w:szCs w:val="21"/>
+        </w:rPr>
+        <w:t>»</w:t>
+      </w:r>
+      <w:r>
+        <w:rPr>
+          <w:rFonts w:ascii="MuseoSans-300" w:hAnsi="MuseoSans-300" w:cs="MuseoSans-300"/>
+          <w:color w:val="1A1A1A"/>
+          <w:sz w:val="21"/>
+          <w:szCs w:val="21"/>
+        </w:rPr>
+        <w:t>» Flickr is a popular photo sharing website that allows users to post images that are generally visible and available for download by the general public. It is im</w:t>
+      </w:r>
+      <w:r>
+        <w:rPr>
+          <w:rFonts w:ascii="MuseoSans-300" w:hAnsi="MuseoSans-300" w:cs="MuseoSans-300"/>
+          <w:color w:val="1A1A1A"/>
+          <w:sz w:val="21"/>
+          <w:szCs w:val="21"/>
+        </w:rPr>
+        <w:t xml:space="preserve">portant to abide by the community guidelines and be cautious when uploading. </w:t>
+      </w:r>
+      <w:r>
+        <w:rPr>
+          <w:rFonts w:ascii="MuseoSans-300" w:hAnsi="MuseoSans-300" w:cs="MuseoSans-300"/>
+          <w:color w:val="1A1A1A"/>
+          <w:sz w:val="21"/>
+          <w:szCs w:val="21"/>
+        </w:rPr>
+        <w:t>Always review the Terms of Use.</w:t>
       </w:r>
       <w:bookmarkStart w:id="0" w:name="_GoBack"/>
       <w:bookmarkEnd w:id="0"/>
-      <w:r>
-        <w:rPr>
-          <w:rFonts w:ascii="MuseoSans-300" w:hAnsi="MuseoSans-300" w:cs="MuseoSans-300"/>
-          <w:color w:val="1A1A1A"/>
-          <w:sz w:val="21"/>
-          <w:szCs w:val="21"/>
-        </w:rPr>
-        <w:t>passwords may allow malicious people to access SNS accounts and pretend to be their owners.</w:t>
-      </w:r>
     </w:p>
     <w:sectPr>
       <w:pgSz w:w="12240" w:h="15840"/>
@@ -5919,7 +6339,7 @@
       </w:pPr>
     </w:pPrDefault>
   </w:docDefaults>
-  <w:latentStyles w:defLockedState="0" w:defUIPriority="99" w:defSemiHidden="0" w:defUnhideWhenUsed="0" w:defQFormat="0" w:count="376">
+  <w:latentStyles w:defLockedState="0" w:defUIPriority="99" w:defSemiHidden="0" w:defUnhideWhenUsed="0" w:defQFormat="0" w:count="377">
     <w:lsdException w:name="Normal" w:uiPriority="0" w:qFormat="1"/>
     <w:lsdException w:name="heading 1" w:uiPriority="9" w:qFormat="1"/>
     <w:lsdException w:name="heading 2" w:semiHidden="1" w:uiPriority="9" w:unhideWhenUsed="1" w:qFormat="1"/>
@@ -6296,11 +6716,12 @@
     <w:lsdException w:name="Hashtag" w:semiHidden="1" w:unhideWhenUsed="1"/>
     <w:lsdException w:name="Unresolved Mention" w:semiHidden="1" w:unhideWhenUsed="1"/>
     <w:lsdException w:name="Smart Link" w:semiHidden="1" w:unhideWhenUsed="1"/>
+    <w:lsdException w:name="Smart Link Error" w:semiHidden="1" w:unhideWhenUsed="1"/>
   </w:latentStyles>
   <w:style w:type="paragraph" w:default="1" w:styleId="Normal">
     <w:name w:val="Normal"/>
     <w:qFormat/>
-    <w:rsid w:val="00FD2B92"/>
+    <w:rsid w:val="00C0022E"/>
   </w:style>
   <w:style w:type="character" w:default="1" w:styleId="DefaultParagraphFont">
     <w:name w:val="Default Paragraph Font"/>

</xml_diff>

<commit_message>
Start the OPSEC examples section of 8-1
</commit_message>
<xml_diff>
--- a/Step8/8-1 - Social Media Guidelines.docx
+++ b/Step8/8-1 - Social Media Guidelines.docx
@@ -6309,8 +6309,477 @@
         </w:rPr>
         <w:t>Always review the Terms of Use.</w:t>
       </w:r>
+    </w:p>
+    <w:p>
+      <w:pPr>
+        <w:autoSpaceDE w:val="0"/>
+        <w:autoSpaceDN w:val="0"/>
+        <w:adjustRightInd w:val="0"/>
+        <w:spacing w:after="0" w:line="240" w:lineRule="auto"/>
+        <w:rPr>
+          <w:rFonts w:ascii="MuseoSans-300" w:hAnsi="MuseoSans-300" w:cs="MuseoSans-300"/>
+          <w:color w:val="1A1A1A"/>
+          <w:sz w:val="21"/>
+          <w:szCs w:val="21"/>
+        </w:rPr>
+      </w:pPr>
+    </w:p>
+    <w:p>
+      <w:pPr>
+        <w:autoSpaceDE w:val="0"/>
+        <w:autoSpaceDN w:val="0"/>
+        <w:adjustRightInd w:val="0"/>
+        <w:spacing w:after="0" w:line="240" w:lineRule="auto"/>
+        <w:rPr>
+          <w:rFonts w:ascii="MuseoSans-300" w:hAnsi="MuseoSans-300" w:cs="MuseoSans-300"/>
+          <w:color w:val="1A1A1A"/>
+          <w:sz w:val="21"/>
+          <w:szCs w:val="21"/>
+        </w:rPr>
+      </w:pPr>
+    </w:p>
+    <w:p>
+      <w:pPr>
+        <w:rPr>
+          <w:rFonts w:ascii="MuseoSans-300" w:hAnsi="MuseoSans-300" w:cs="MuseoSans-300"/>
+          <w:color w:val="1A1A1A"/>
+          <w:sz w:val="21"/>
+          <w:szCs w:val="21"/>
+        </w:rPr>
+      </w:pPr>
+      <w:r>
+        <w:rPr>
+          <w:rFonts w:ascii="MuseoSans-300" w:hAnsi="MuseoSans-300" w:cs="MuseoSans-300"/>
+          <w:color w:val="1A1A1A"/>
+          <w:sz w:val="21"/>
+          <w:szCs w:val="21"/>
+        </w:rPr>
+        <w:br w:type="page"/>
+      </w:r>
+    </w:p>
+    <w:p>
+      <w:pPr>
+        <w:autoSpaceDE w:val="0"/>
+        <w:autoSpaceDN w:val="0"/>
+        <w:adjustRightInd w:val="0"/>
+        <w:spacing w:after="0" w:line="240" w:lineRule="auto"/>
+        <w:rPr>
+          <w:rFonts w:ascii="MuseoSans-700" w:hAnsi="MuseoSans-700" w:cs="MuseoSans-700"/>
+          <w:b/>
+          <w:bCs/>
+          <w:noProof/>
+          <w:u w:val="single"/>
+        </w:rPr>
+      </w:pPr>
+      <w:r>
+        <w:rPr>
+          <w:rFonts w:ascii="MuseoSans-700" w:hAnsi="MuseoSans-700" w:cs="MuseoSans-700"/>
+          <w:b/>
+          <w:bCs/>
+          <w:noProof/>
+          <w:u w:val="single"/>
+        </w:rPr>
+        <w:lastRenderedPageBreak/>
+        <mc:AlternateContent>
+          <mc:Choice Requires="wps">
+            <w:drawing>
+              <wp:anchor distT="0" distB="0" distL="114300" distR="114300" simplePos="0" relativeHeight="251683840" behindDoc="0" locked="0" layoutInCell="1" allowOverlap="1" wp14:anchorId="59FE6A7F" wp14:editId="1048731D">
+                <wp:simplePos x="0" y="0"/>
+                <wp:positionH relativeFrom="column">
+                  <wp:posOffset>5758062</wp:posOffset>
+                </wp:positionH>
+                <wp:positionV relativeFrom="paragraph">
+                  <wp:posOffset>-688177</wp:posOffset>
+                </wp:positionV>
+                <wp:extent cx="1162050" cy="381000"/>
+                <wp:effectExtent l="0" t="0" r="19050" b="19050"/>
+                <wp:wrapNone/>
+                <wp:docPr id="12" name="Rectangle 12"/>
+                <wp:cNvGraphicFramePr/>
+                <a:graphic xmlns:a="http://schemas.openxmlformats.org/drawingml/2006/main">
+                  <a:graphicData uri="http://schemas.microsoft.com/office/word/2010/wordprocessingShape">
+                    <wps:wsp>
+                      <wps:cNvSpPr/>
+                      <wps:spPr>
+                        <a:xfrm>
+                          <a:off x="0" y="0"/>
+                          <a:ext cx="1162050" cy="381000"/>
+                        </a:xfrm>
+                        <a:prstGeom prst="rect">
+                          <a:avLst/>
+                        </a:prstGeom>
+                        <a:solidFill>
+                          <a:schemeClr val="bg1"/>
+                        </a:solidFill>
+                        <a:ln>
+                          <a:solidFill>
+                            <a:schemeClr val="bg1"/>
+                          </a:solidFill>
+                        </a:ln>
+                      </wps:spPr>
+                      <wps:style>
+                        <a:lnRef idx="2">
+                          <a:schemeClr val="accent1">
+                            <a:shade val="50000"/>
+                          </a:schemeClr>
+                        </a:lnRef>
+                        <a:fillRef idx="1">
+                          <a:schemeClr val="accent1"/>
+                        </a:fillRef>
+                        <a:effectRef idx="0">
+                          <a:schemeClr val="accent1"/>
+                        </a:effectRef>
+                        <a:fontRef idx="minor">
+                          <a:schemeClr val="lt1"/>
+                        </a:fontRef>
+                      </wps:style>
+                      <wps:bodyPr rot="0" spcFirstLastPara="0" vertOverflow="overflow" horzOverflow="overflow" vert="horz" wrap="square" lIns="91440" tIns="45720" rIns="91440" bIns="45720" numCol="1" spcCol="0" rtlCol="0" fromWordArt="0" anchor="ctr" anchorCtr="0" forceAA="0" compatLnSpc="1">
+                        <a:prstTxWarp prst="textNoShape">
+                          <a:avLst/>
+                        </a:prstTxWarp>
+                        <a:noAutofit/>
+                      </wps:bodyPr>
+                    </wps:wsp>
+                  </a:graphicData>
+                </a:graphic>
+                <wp14:sizeRelH relativeFrom="margin">
+                  <wp14:pctWidth>0</wp14:pctWidth>
+                </wp14:sizeRelH>
+                <wp14:sizeRelV relativeFrom="margin">
+                  <wp14:pctHeight>0</wp14:pctHeight>
+                </wp14:sizeRelV>
+              </wp:anchor>
+            </w:drawing>
+          </mc:Choice>
+          <mc:Fallback>
+            <w:pict>
+              <v:rect w14:anchorId="0969E4F2" id="Rectangle 12" o:spid="_x0000_s1026" style="position:absolute;margin-left:453.4pt;margin-top:-54.2pt;width:91.5pt;height:30pt;z-index:251683840;visibility:visible;mso-wrap-style:square;mso-width-percent:0;mso-height-percent:0;mso-wrap-distance-left:9pt;mso-wrap-distance-top:0;mso-wrap-distance-right:9pt;mso-wrap-distance-bottom:0;mso-position-horizontal:absolute;mso-position-horizontal-relative:text;mso-position-vertical:absolute;mso-position-vertical-relative:text;mso-width-percent:0;mso-height-percent:0;mso-width-relative:margin;mso-height-relative:margin;v-text-anchor:middle" o:gfxdata="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" fillcolor="white [3212]" strokecolor="white [3212]" strokeweight="1pt"/>
+            </w:pict>
+          </mc:Fallback>
+        </mc:AlternateContent>
+      </w:r>
+      <w:r>
+        <w:rPr>
+          <w:rFonts w:ascii="MuseoSans-700" w:hAnsi="MuseoSans-700" w:cs="MuseoSans-700"/>
+          <w:b/>
+          <w:bCs/>
+          <w:noProof/>
+          <w:u w:val="single"/>
+        </w:rPr>
+        <w:drawing>
+          <wp:anchor distT="0" distB="0" distL="114300" distR="114300" simplePos="0" relativeHeight="251682816" behindDoc="0" locked="0" layoutInCell="1" allowOverlap="1" wp14:anchorId="4674E55E" wp14:editId="0D902C15">
+            <wp:simplePos x="0" y="0"/>
+            <wp:positionH relativeFrom="column">
+              <wp:posOffset>-467832</wp:posOffset>
+            </wp:positionH>
+            <wp:positionV relativeFrom="paragraph">
+              <wp:posOffset>-914400</wp:posOffset>
+            </wp:positionV>
+            <wp:extent cx="7779385" cy="749935"/>
+            <wp:effectExtent l="0" t="0" r="0" b="0"/>
+            <wp:wrapNone/>
+            <wp:docPr id="16" name="Picture 16"/>
+            <wp:cNvGraphicFramePr>
+              <a:graphicFrameLocks xmlns:a="http://schemas.openxmlformats.org/drawingml/2006/main" noChangeAspect="1"/>
+            </wp:cNvGraphicFramePr>
+            <a:graphic xmlns:a="http://schemas.openxmlformats.org/drawingml/2006/main">
+              <a:graphicData uri="http://schemas.openxmlformats.org/drawingml/2006/picture">
+                <pic:pic xmlns:pic="http://schemas.openxmlformats.org/drawingml/2006/picture">
+                  <pic:nvPicPr>
+                    <pic:cNvPr id="0" name="Picture 2"/>
+                    <pic:cNvPicPr>
+                      <a:picLocks noChangeAspect="1" noChangeArrowheads="1"/>
+                    </pic:cNvPicPr>
+                  </pic:nvPicPr>
+                  <pic:blipFill>
+                    <a:blip r:embed="rId8">
+                      <a:extLst>
+                        <a:ext uri="{28A0092B-C50C-407E-A947-70E740481C1C}">
+                          <a14:useLocalDpi xmlns:a14="http://schemas.microsoft.com/office/drawing/2010/main" val="0"/>
+                        </a:ext>
+                      </a:extLst>
+                    </a:blip>
+                    <a:srcRect/>
+                    <a:stretch>
+                      <a:fillRect/>
+                    </a:stretch>
+                  </pic:blipFill>
+                  <pic:spPr bwMode="auto">
+                    <a:xfrm>
+                      <a:off x="0" y="0"/>
+                      <a:ext cx="7779385" cy="749935"/>
+                    </a:xfrm>
+                    <a:prstGeom prst="rect">
+                      <a:avLst/>
+                    </a:prstGeom>
+                    <a:noFill/>
+                  </pic:spPr>
+                </pic:pic>
+              </a:graphicData>
+            </a:graphic>
+            <wp14:sizeRelH relativeFrom="page">
+              <wp14:pctWidth>0</wp14:pctWidth>
+            </wp14:sizeRelH>
+            <wp14:sizeRelV relativeFrom="page">
+              <wp14:pctHeight>0</wp14:pctHeight>
+            </wp14:sizeRelV>
+          </wp:anchor>
+        </w:drawing>
+      </w:r>
+      <w:r>
+        <w:rPr>
+          <w:rFonts w:ascii="Agency FB" w:hAnsi="Agency FB"/>
+          <w:b/>
+          <w:bCs/>
+          <w:color w:val="042649"/>
+          <w:w w:val="150"/>
+          <w:sz w:val="32"/>
+          <w:szCs w:val="32"/>
+        </w:rPr>
+        <w:t>Operations Security Incidents and Examples</w:t>
+      </w:r>
+      <w:r>
+        <w:rPr>
+          <w:rFonts w:ascii="Agency FB" w:hAnsi="Agency FB"/>
+          <w:b/>
+          <w:bCs/>
+          <w:color w:val="042649"/>
+          <w:w w:val="150"/>
+          <w:sz w:val="32"/>
+          <w:szCs w:val="32"/>
+        </w:rPr>
+        <w:t>:</w:t>
+      </w:r>
+      <w:r>
+        <w:rPr>
+          <w:rFonts w:ascii="MuseoSans-700" w:hAnsi="MuseoSans-700" w:cs="MuseoSans-700"/>
+          <w:b/>
+          <w:bCs/>
+          <w:noProof/>
+          <w:u w:val="single"/>
+        </w:rPr>
+        <w:t xml:space="preserve"> </w:t>
+      </w:r>
+    </w:p>
+    <w:p>
+      <w:pPr>
+        <w:autoSpaceDE w:val="0"/>
+        <w:autoSpaceDN w:val="0"/>
+        <w:adjustRightInd w:val="0"/>
+        <w:spacing w:after="0" w:line="240" w:lineRule="auto"/>
+        <w:rPr>
+          <w:rFonts w:ascii="MuseoSans-300" w:hAnsi="MuseoSans-300" w:cs="MuseoSans-300"/>
+          <w:i/>
+          <w:iCs/>
+          <w:color w:val="1A1A1A"/>
+          <w:sz w:val="21"/>
+          <w:szCs w:val="21"/>
+        </w:rPr>
+      </w:pPr>
+      <w:r>
+        <w:rPr>
+          <w:rFonts w:ascii="MuseoSans-300" w:hAnsi="MuseoSans-300" w:cs="MuseoSans-300"/>
+          <w:i/>
+          <w:iCs/>
+          <w:color w:val="1A1A1A"/>
+          <w:sz w:val="21"/>
+          <w:szCs w:val="21"/>
+        </w:rPr>
+        <w:t>The following incidents provide several real-world examples that highlight the threats posed by SNS.</w:t>
+      </w:r>
+    </w:p>
+    <w:p>
+      <w:pPr>
+        <w:autoSpaceDE w:val="0"/>
+        <w:autoSpaceDN w:val="0"/>
+        <w:adjustRightInd w:val="0"/>
+        <w:spacing w:after="0" w:line="240" w:lineRule="auto"/>
+        <w:rPr>
+          <w:rFonts w:ascii="MuseoSans-300" w:hAnsi="MuseoSans-300" w:cs="MuseoSans-300"/>
+          <w:color w:val="1A1A1A"/>
+          <w:sz w:val="21"/>
+          <w:szCs w:val="21"/>
+        </w:rPr>
+      </w:pPr>
+    </w:p>
+    <w:p>
+      <w:pPr>
+        <w:autoSpaceDE w:val="0"/>
+        <w:autoSpaceDN w:val="0"/>
+        <w:adjustRightInd w:val="0"/>
+        <w:spacing w:after="0" w:line="240" w:lineRule="auto"/>
+        <w:rPr>
+          <w:rFonts w:ascii="MuseoSans-300" w:hAnsi="MuseoSans-300" w:cs="MuseoSans-300"/>
+          <w:b/>
+          <w:bCs/>
+          <w:color w:val="1A1A1A"/>
+          <w:sz w:val="21"/>
+          <w:szCs w:val="21"/>
+          <w:u w:val="single"/>
+          <w:lang w:val="fr-CA"/>
+        </w:rPr>
+      </w:pPr>
+      <w:r>
+        <w:rPr>
+          <w:rFonts w:ascii="MuseoSans-300" w:hAnsi="MuseoSans-300" w:cs="MuseoSans-300"/>
+          <w:b/>
+          <w:bCs/>
+          <w:color w:val="1A1A1A"/>
+          <w:sz w:val="21"/>
+          <w:szCs w:val="21"/>
+          <w:u w:val="single"/>
+          <w:lang w:val="fr-CA"/>
+        </w:rPr>
+        <w:t>Incident:</w:t>
+      </w:r>
+    </w:p>
+    <w:p>
+      <w:pPr>
+        <w:autoSpaceDE w:val="0"/>
+        <w:autoSpaceDN w:val="0"/>
+        <w:adjustRightInd w:val="0"/>
+        <w:spacing w:after="0" w:line="240" w:lineRule="auto"/>
+        <w:rPr>
+          <w:rFonts w:ascii="MuseoSans-300" w:hAnsi="MuseoSans-300" w:cs="MuseoSans-300"/>
+          <w:color w:val="1A1A1A"/>
+          <w:sz w:val="21"/>
+          <w:szCs w:val="21"/>
+        </w:rPr>
+      </w:pPr>
+      <w:r>
+        <w:rPr>
+          <w:rFonts w:ascii="MyriadPro-Regular" w:hAnsi="MyriadPro-Regular" w:cs="MyriadPro-Regular"/>
+          <w:color w:val="1A1A1A"/>
+          <w:sz w:val="21"/>
+          <w:szCs w:val="21"/>
+        </w:rPr>
+        <w:t>»</w:t>
+      </w:r>
+      <w:r>
+        <w:rPr>
+          <w:rFonts w:ascii="MuseoSans-300" w:hAnsi="MuseoSans-300" w:cs="MuseoSans-300"/>
+          <w:color w:val="1A1A1A"/>
+          <w:sz w:val="21"/>
+          <w:szCs w:val="21"/>
+        </w:rPr>
+        <w:t xml:space="preserve">» </w:t>
+      </w:r>
+      <w:r>
+        <w:rPr>
+          <w:rFonts w:ascii="MuseoSans-300" w:hAnsi="MuseoSans-300" w:cs="MuseoSans-300"/>
+          <w:color w:val="1A1A1A"/>
+          <w:sz w:val="21"/>
+          <w:szCs w:val="21"/>
+        </w:rPr>
+        <w:t>An FBI Intelligence Analyst posted information on LinkedIn th</w:t>
+      </w:r>
+      <w:r>
+        <w:rPr>
+          <w:rFonts w:ascii="MuseoSans-300" w:hAnsi="MuseoSans-300" w:cs="MuseoSans-300"/>
+          <w:color w:val="1A1A1A"/>
+          <w:sz w:val="21"/>
+          <w:szCs w:val="21"/>
+        </w:rPr>
+        <w:t>at cited his position as an Intelligence Analyst, his work on Russian and Chinese counterintelligence matters, and his specialities and abilities. His postings made him and the FBI susceptible to potential infiltration efforts by foreign counterintelligence officers and may have disclosed or compromised sensitive information.</w:t>
+      </w:r>
+    </w:p>
+    <w:p>
+      <w:pPr>
+        <w:autoSpaceDE w:val="0"/>
+        <w:autoSpaceDN w:val="0"/>
+        <w:adjustRightInd w:val="0"/>
+        <w:spacing w:after="0" w:line="240" w:lineRule="auto"/>
+        <w:rPr>
+          <w:rFonts w:ascii="MuseoSans-300" w:hAnsi="MuseoSans-300" w:cs="MuseoSans-300"/>
+          <w:b/>
+          <w:bCs/>
+          <w:color w:val="1A1A1A"/>
+          <w:sz w:val="21"/>
+          <w:szCs w:val="21"/>
+          <w:u w:val="single"/>
+        </w:rPr>
+      </w:pPr>
+      <w:r>
+        <w:rPr>
+          <w:rFonts w:ascii="MuseoSans-300" w:hAnsi="MuseoSans-300" w:cs="MuseoSans-300"/>
+          <w:b/>
+          <w:bCs/>
+          <w:color w:val="1A1A1A"/>
+          <w:sz w:val="21"/>
+          <w:szCs w:val="21"/>
+          <w:u w:val="single"/>
+        </w:rPr>
+        <w:t>Suggested Countermeasure</w:t>
+      </w:r>
+      <w:r>
+        <w:rPr>
+          <w:rFonts w:ascii="MuseoSans-300" w:hAnsi="MuseoSans-300" w:cs="MuseoSans-300"/>
+          <w:b/>
+          <w:bCs/>
+          <w:color w:val="1A1A1A"/>
+          <w:sz w:val="21"/>
+          <w:szCs w:val="21"/>
+          <w:u w:val="single"/>
+        </w:rPr>
+        <w:t>:</w:t>
+      </w:r>
+    </w:p>
+    <w:p>
+      <w:pPr>
+        <w:autoSpaceDE w:val="0"/>
+        <w:autoSpaceDN w:val="0"/>
+        <w:adjustRightInd w:val="0"/>
+        <w:spacing w:after="0" w:line="240" w:lineRule="auto"/>
+        <w:rPr>
+          <w:rFonts w:ascii="MuseoSans-300" w:hAnsi="MuseoSans-300" w:cs="MuseoSans-300"/>
+          <w:color w:val="1A1A1A"/>
+          <w:sz w:val="21"/>
+          <w:szCs w:val="21"/>
+        </w:rPr>
+      </w:pPr>
+      <w:r>
+        <w:rPr>
+          <w:rFonts w:ascii="MyriadPro-Regular" w:hAnsi="MyriadPro-Regular" w:cs="MyriadPro-Regular"/>
+          <w:color w:val="1A1A1A"/>
+          <w:sz w:val="21"/>
+          <w:szCs w:val="21"/>
+        </w:rPr>
+        <w:t>»</w:t>
+      </w:r>
+      <w:r>
+        <w:rPr>
+          <w:rFonts w:ascii="MuseoSans-300" w:hAnsi="MuseoSans-300" w:cs="MuseoSans-300"/>
+          <w:color w:val="1A1A1A"/>
+          <w:sz w:val="21"/>
+          <w:szCs w:val="21"/>
+        </w:rPr>
+        <w:t xml:space="preserve">» </w:t>
+      </w:r>
+      <w:r>
+        <w:rPr>
+          <w:rFonts w:ascii="MuseoSans-300" w:hAnsi="MuseoSans-300" w:cs="MuseoSans-300"/>
+          <w:color w:val="1A1A1A"/>
+          <w:sz w:val="21"/>
+          <w:szCs w:val="21"/>
+        </w:rPr>
+        <w:t>Limit the amount of professional information that you post on SNS, and do not disclose that you are employed or associated with the FBI.</w:t>
+      </w:r>
       <w:bookmarkStart w:id="0" w:name="_GoBack"/>
       <w:bookmarkEnd w:id="0"/>
+    </w:p>
+    <w:p>
+      <w:pPr>
+        <w:autoSpaceDE w:val="0"/>
+        <w:autoSpaceDN w:val="0"/>
+        <w:adjustRightInd w:val="0"/>
+        <w:spacing w:after="0" w:line="240" w:lineRule="auto"/>
+        <w:rPr>
+          <w:rFonts w:ascii="MuseoSans-300" w:hAnsi="MuseoSans-300" w:cs="MuseoSans-300"/>
+          <w:color w:val="1A1A1A"/>
+          <w:sz w:val="21"/>
+          <w:szCs w:val="21"/>
+        </w:rPr>
+      </w:pPr>
     </w:p>
     <w:sectPr>
       <w:pgSz w:w="12240" w:h="15840"/>
@@ -6721,7 +7190,7 @@
   <w:style w:type="paragraph" w:default="1" w:styleId="Normal">
     <w:name w:val="Normal"/>
     <w:qFormat/>
-    <w:rsid w:val="00C0022E"/>
+    <w:rsid w:val="00BA6F2D"/>
   </w:style>
   <w:style w:type="character" w:default="1" w:styleId="DefaultParagraphFont">
     <w:name w:val="Default Paragraph Font"/>

</xml_diff>